<commit_message>
Acabado el 7 y memoria del 6 y 7
</commit_message>
<xml_diff>
--- a/Práctica 3/memoriaP3.docx
+++ b/Práctica 3/memoriaP3.docx
@@ -30,7 +30,7 @@
           <w:sz w:val="36"/>
           <w:u w:val="single"/>
         </w:rPr>
-        <w:t>eligencia Artificial: Práctica 2</w:t>
+        <w:t>eligencia Artificial: Práctica 3</w:t>
       </w:r>
     </w:p>
     <w:p>
@@ -139,16 +139,7 @@
           <w:i/>
           <w:sz w:val="24"/>
         </w:rPr>
-        <w:t>Ejercicio 2</w:t>
-      </w:r>
-      <w:r>
-        <w:rPr>
-          <w:rFonts w:ascii="Times New Roman" w:hAnsi="Times New Roman" w:cs="Times New Roman"/>
-          <w:b/>
-          <w:i/>
-          <w:sz w:val="24"/>
-        </w:rPr>
-        <w:t>:</w:t>
+        <w:t>Ejercicio 2:</w:t>
       </w:r>
     </w:p>
     <w:p>
@@ -229,25 +220,7 @@
           <w:i/>
           <w:sz w:val="24"/>
         </w:rPr>
-        <w:t xml:space="preserve">Ejercicio </w:t>
-      </w:r>
-      <w:r>
-        <w:rPr>
-          <w:rFonts w:ascii="Times New Roman" w:hAnsi="Times New Roman" w:cs="Times New Roman"/>
-          <w:b/>
-          <w:i/>
-          <w:sz w:val="24"/>
-        </w:rPr>
-        <w:t>3</w:t>
-      </w:r>
-      <w:r>
-        <w:rPr>
-          <w:rFonts w:ascii="Times New Roman" w:hAnsi="Times New Roman" w:cs="Times New Roman"/>
-          <w:b/>
-          <w:i/>
-          <w:sz w:val="24"/>
-        </w:rPr>
-        <w:t>:</w:t>
+        <w:t>Ejercicio 3:</w:t>
       </w:r>
     </w:p>
     <w:p>
@@ -327,16 +300,7 @@
           <w:i/>
           <w:sz w:val="24"/>
         </w:rPr>
-        <w:t>Ejercicio 4</w:t>
-      </w:r>
-      <w:r>
-        <w:rPr>
-          <w:rFonts w:ascii="Times New Roman" w:hAnsi="Times New Roman" w:cs="Times New Roman"/>
-          <w:b/>
-          <w:i/>
-          <w:sz w:val="24"/>
-        </w:rPr>
-        <w:t>:</w:t>
+        <w:t>Ejercicio 4:</w:t>
       </w:r>
     </w:p>
     <w:p>
@@ -415,16 +379,7 @@
           <w:i/>
           <w:sz w:val="24"/>
         </w:rPr>
-        <w:t>Ejercicio 5</w:t>
-      </w:r>
-      <w:r>
-        <w:rPr>
-          <w:rFonts w:ascii="Times New Roman" w:hAnsi="Times New Roman" w:cs="Times New Roman"/>
-          <w:b/>
-          <w:i/>
-          <w:sz w:val="24"/>
-        </w:rPr>
-        <w:t>:</w:t>
+        <w:t>Ejercicio 5:</w:t>
       </w:r>
     </w:p>
     <w:p>
@@ -500,53 +455,133 @@
         <w:jc w:val="both"/>
         <w:rPr>
           <w:rFonts w:ascii="Times New Roman" w:hAnsi="Times New Roman" w:cs="Times New Roman"/>
-          <w:sz w:val="24"/>
-        </w:rPr>
-      </w:pPr>
-    </w:p>
-    <w:p>
-      <w:pPr>
-        <w:jc w:val="both"/>
-        <w:rPr>
-          <w:rFonts w:ascii="Times New Roman" w:hAnsi="Times New Roman" w:cs="Times New Roman"/>
-          <w:sz w:val="24"/>
-        </w:rPr>
-      </w:pPr>
-    </w:p>
-    <w:p>
-      <w:pPr>
-        <w:jc w:val="both"/>
-        <w:rPr>
-          <w:rFonts w:ascii="Times New Roman" w:hAnsi="Times New Roman" w:cs="Times New Roman"/>
-          <w:sz w:val="24"/>
-        </w:rPr>
-      </w:pPr>
-    </w:p>
-    <w:p>
-      <w:pPr>
-        <w:jc w:val="both"/>
-        <w:rPr>
-          <w:rFonts w:ascii="Times New Roman" w:hAnsi="Times New Roman" w:cs="Times New Roman"/>
-          <w:sz w:val="24"/>
-        </w:rPr>
-      </w:pPr>
-    </w:p>
-    <w:p>
-      <w:pPr>
-        <w:jc w:val="both"/>
-        <w:rPr>
-          <w:rFonts w:ascii="Times New Roman" w:hAnsi="Times New Roman" w:cs="Times New Roman"/>
-          <w:sz w:val="24"/>
-        </w:rPr>
-      </w:pPr>
-    </w:p>
-    <w:p>
-      <w:pPr>
-        <w:jc w:val="both"/>
-        <w:rPr>
-          <w:rFonts w:ascii="Times New Roman" w:hAnsi="Times New Roman" w:cs="Times New Roman"/>
-          <w:sz w:val="24"/>
-          <w:u w:val="single"/>
+          <w:b/>
+          <w:i/>
+          <w:sz w:val="24"/>
+        </w:rPr>
+      </w:pPr>
+      <w:r>
+        <w:rPr>
+          <w:rFonts w:ascii="Times New Roman" w:hAnsi="Times New Roman" w:cs="Times New Roman"/>
+          <w:b/>
+          <w:i/>
+          <w:sz w:val="24"/>
+        </w:rPr>
+        <w:t>Ejercicio 6</w:t>
+      </w:r>
+      <w:r>
+        <w:rPr>
+          <w:rFonts w:ascii="Times New Roman" w:hAnsi="Times New Roman" w:cs="Times New Roman"/>
+          <w:b/>
+          <w:i/>
+          <w:sz w:val="24"/>
+        </w:rPr>
+        <w:t>:</w:t>
+      </w:r>
+    </w:p>
+    <w:p>
+      <w:pPr>
+        <w:jc w:val="both"/>
+        <w:rPr>
+          <w:rFonts w:ascii="Times New Roman" w:hAnsi="Times New Roman" w:cs="Times New Roman"/>
+          <w:sz w:val="24"/>
+        </w:rPr>
+      </w:pPr>
+      <w:r>
+        <w:rPr>
+          <w:rFonts w:ascii="Times New Roman" w:hAnsi="Times New Roman" w:cs="Times New Roman"/>
+          <w:sz w:val="24"/>
+        </w:rPr>
+        <w:t xml:space="preserve">En este ejercicio se nos pide implementar una función </w:t>
+      </w:r>
+      <w:proofErr w:type="gramStart"/>
+      <w:r>
+        <w:rPr>
+          <w:rFonts w:ascii="Times New Roman" w:hAnsi="Times New Roman" w:cs="Times New Roman"/>
+          <w:b/>
+          <w:sz w:val="24"/>
+        </w:rPr>
+        <w:t>primos(</w:t>
+      </w:r>
+      <w:proofErr w:type="gramEnd"/>
+      <w:r>
+        <w:rPr>
+          <w:rFonts w:ascii="Times New Roman" w:hAnsi="Times New Roman" w:cs="Times New Roman"/>
+          <w:b/>
+          <w:sz w:val="24"/>
+        </w:rPr>
+        <w:t>N, L)</w:t>
+      </w:r>
+      <w:r>
+        <w:rPr>
+          <w:rFonts w:ascii="Times New Roman" w:hAnsi="Times New Roman" w:cs="Times New Roman"/>
+          <w:sz w:val="24"/>
+        </w:rPr>
+        <w:t>, en la que N es un número natural, y L es una lista que contiene sus divisores. Para implementarla hemos creado tres funciones:</w:t>
+      </w:r>
+    </w:p>
+    <w:p>
+      <w:pPr>
+        <w:pStyle w:val="Prrafodelista"/>
+        <w:numPr>
+          <w:ilvl w:val="0"/>
+          <w:numId w:val="37"/>
+        </w:numPr>
+        <w:jc w:val="both"/>
+        <w:rPr>
+          <w:rFonts w:ascii="Times New Roman" w:hAnsi="Times New Roman" w:cs="Times New Roman"/>
+          <w:sz w:val="24"/>
+        </w:rPr>
+      </w:pPr>
+      <w:r>
+        <w:rPr>
+          <w:rFonts w:ascii="Times New Roman" w:hAnsi="Times New Roman" w:cs="Times New Roman"/>
+          <w:sz w:val="24"/>
+        </w:rPr>
+        <w:lastRenderedPageBreak/>
+        <w:t>NEXT_</w:t>
+      </w:r>
+      <w:proofErr w:type="gramStart"/>
+      <w:r>
+        <w:rPr>
+          <w:rFonts w:ascii="Times New Roman" w:hAnsi="Times New Roman" w:cs="Times New Roman"/>
+          <w:sz w:val="24"/>
+        </w:rPr>
+        <w:t>FACTOR(</w:t>
+      </w:r>
+      <w:proofErr w:type="gramEnd"/>
+      <w:r>
+        <w:rPr>
+          <w:rFonts w:ascii="Times New Roman" w:hAnsi="Times New Roman" w:cs="Times New Roman"/>
+          <w:sz w:val="24"/>
+        </w:rPr>
+        <w:t xml:space="preserve">N, F, NF) : esta función recibe el natural </w:t>
+      </w:r>
+      <w:r>
+        <w:rPr>
+          <w:rFonts w:ascii="Times New Roman" w:hAnsi="Times New Roman" w:cs="Times New Roman"/>
+          <w:sz w:val="24"/>
+        </w:rPr>
+        <w:t>N, y dado un factor divisor F, calcula el siguiente NF, siendo la primera iteración con un 2 y la siguiente con 3, 5… y los números impares.</w:t>
+      </w:r>
+    </w:p>
+    <w:p>
+      <w:pPr>
+        <w:pStyle w:val="Prrafodelista"/>
+        <w:jc w:val="both"/>
+        <w:rPr>
+          <w:rFonts w:ascii="Times New Roman" w:hAnsi="Times New Roman" w:cs="Times New Roman"/>
+          <w:sz w:val="24"/>
+        </w:rPr>
+      </w:pPr>
+    </w:p>
+    <w:p>
+      <w:pPr>
+        <w:pStyle w:val="Prrafodelista"/>
+        <w:jc w:val="both"/>
+        <w:rPr>
+          <w:rFonts w:ascii="Times New Roman" w:hAnsi="Times New Roman" w:cs="Times New Roman"/>
+          <w:sz w:val="24"/>
         </w:rPr>
       </w:pPr>
       <w:r>
@@ -554,12 +589,11 @@
           <w:noProof/>
           <w:lang w:eastAsia="es-ES"/>
         </w:rPr>
-        <w:lastRenderedPageBreak/>
         <w:drawing>
-          <wp:inline distT="0" distB="0" distL="0" distR="0" wp14:anchorId="7C0608AE" wp14:editId="0E87EBFB">
-            <wp:extent cx="2933700" cy="1819275"/>
+          <wp:inline distT="0" distB="0" distL="0" distR="0" wp14:anchorId="29739F4B" wp14:editId="53B2CEB2">
+            <wp:extent cx="3390900" cy="447675"/>
             <wp:effectExtent l="0" t="0" r="0" b="9525"/>
-            <wp:docPr id="50" name="Imagen 50"/>
+            <wp:docPr id="17" name="Imagen 17"/>
             <wp:cNvGraphicFramePr>
               <a:graphicFrameLocks xmlns:a="http://schemas.openxmlformats.org/drawingml/2006/main" noChangeAspect="1"/>
             </wp:cNvGraphicFramePr>
@@ -579,7 +613,7 @@
                   <pic:spPr>
                     <a:xfrm>
                       <a:off x="0" y="0"/>
-                      <a:ext cx="2933700" cy="1819275"/>
+                      <a:ext cx="3390900" cy="447675"/>
                     </a:xfrm>
                     <a:prstGeom prst="rect">
                       <a:avLst/>
@@ -591,13 +625,2875 @@
           </wp:inline>
         </w:drawing>
       </w:r>
+    </w:p>
+    <w:p>
+      <w:pPr>
+        <w:pStyle w:val="Prrafodelista"/>
+        <w:jc w:val="both"/>
+        <w:rPr>
+          <w:rFonts w:ascii="Times New Roman" w:hAnsi="Times New Roman" w:cs="Times New Roman"/>
+          <w:sz w:val="24"/>
+        </w:rPr>
+      </w:pPr>
+    </w:p>
+    <w:p>
+      <w:pPr>
+        <w:pStyle w:val="Prrafodelista"/>
+        <w:numPr>
+          <w:ilvl w:val="0"/>
+          <w:numId w:val="37"/>
+        </w:numPr>
+        <w:jc w:val="both"/>
+        <w:rPr>
+          <w:rFonts w:ascii="Times New Roman" w:hAnsi="Times New Roman" w:cs="Times New Roman"/>
+          <w:sz w:val="24"/>
+        </w:rPr>
+      </w:pPr>
+      <w:proofErr w:type="gramStart"/>
+      <w:r>
+        <w:rPr>
+          <w:rFonts w:ascii="Times New Roman" w:hAnsi="Times New Roman" w:cs="Times New Roman"/>
+          <w:sz w:val="24"/>
+        </w:rPr>
+        <w:t>PRIMOS(</w:t>
+      </w:r>
+      <w:proofErr w:type="gramEnd"/>
+      <w:r>
+        <w:rPr>
+          <w:rFonts w:ascii="Times New Roman" w:hAnsi="Times New Roman" w:cs="Times New Roman"/>
+          <w:sz w:val="24"/>
+        </w:rPr>
+        <w:t>N, L) : es la función principal, simplemente comprueba que N es mayor que 0 y llama a la función divisores</w:t>
+      </w:r>
+      <w:r>
+        <w:rPr>
+          <w:rFonts w:ascii="Times New Roman" w:hAnsi="Times New Roman" w:cs="Times New Roman"/>
+          <w:sz w:val="24"/>
+        </w:rPr>
+        <w:t xml:space="preserve">, que </w:t>
+      </w:r>
+      <w:r>
+        <w:rPr>
+          <w:rFonts w:ascii="Times New Roman" w:hAnsi="Times New Roman" w:cs="Times New Roman"/>
+          <w:sz w:val="24"/>
+        </w:rPr>
+        <w:t>es la encargada de la recursión, comenzando por probar el primo más pequeño, el 2.</w:t>
+      </w:r>
+    </w:p>
+    <w:p>
+      <w:pPr>
+        <w:ind w:left="708"/>
+        <w:jc w:val="both"/>
+        <w:rPr>
+          <w:rFonts w:ascii="Times New Roman" w:hAnsi="Times New Roman" w:cs="Times New Roman"/>
+          <w:sz w:val="24"/>
+        </w:rPr>
+      </w:pPr>
+      <w:r>
+        <w:rPr>
+          <w:noProof/>
+          <w:lang w:eastAsia="es-ES"/>
+        </w:rPr>
+        <w:drawing>
+          <wp:inline distT="0" distB="0" distL="0" distR="0" wp14:anchorId="7DDD0D30" wp14:editId="244FF20F">
+            <wp:extent cx="3209925" cy="285750"/>
+            <wp:effectExtent l="0" t="0" r="9525" b="0"/>
+            <wp:docPr id="19" name="Imagen 19"/>
+            <wp:cNvGraphicFramePr>
+              <a:graphicFrameLocks xmlns:a="http://schemas.openxmlformats.org/drawingml/2006/main" noChangeAspect="1"/>
+            </wp:cNvGraphicFramePr>
+            <a:graphic xmlns:a="http://schemas.openxmlformats.org/drawingml/2006/main">
+              <a:graphicData uri="http://schemas.openxmlformats.org/drawingml/2006/picture">
+                <pic:pic xmlns:pic="http://schemas.openxmlformats.org/drawingml/2006/picture">
+                  <pic:nvPicPr>
+                    <pic:cNvPr id="1" name=""/>
+                    <pic:cNvPicPr/>
+                  </pic:nvPicPr>
+                  <pic:blipFill>
+                    <a:blip r:embed="rId14"/>
+                    <a:stretch>
+                      <a:fillRect/>
+                    </a:stretch>
+                  </pic:blipFill>
+                  <pic:spPr>
+                    <a:xfrm>
+                      <a:off x="0" y="0"/>
+                      <a:ext cx="3209925" cy="285750"/>
+                    </a:xfrm>
+                    <a:prstGeom prst="rect">
+                      <a:avLst/>
+                    </a:prstGeom>
+                  </pic:spPr>
+                </pic:pic>
+              </a:graphicData>
+            </a:graphic>
+          </wp:inline>
+        </w:drawing>
+      </w:r>
+    </w:p>
+    <w:p>
+      <w:pPr>
+        <w:pStyle w:val="Prrafodelista"/>
+        <w:numPr>
+          <w:ilvl w:val="0"/>
+          <w:numId w:val="37"/>
+        </w:numPr>
+        <w:jc w:val="both"/>
+        <w:rPr>
+          <w:rFonts w:ascii="Times New Roman" w:hAnsi="Times New Roman" w:cs="Times New Roman"/>
+          <w:sz w:val="24"/>
+        </w:rPr>
+      </w:pPr>
+      <w:proofErr w:type="gramStart"/>
+      <w:r>
+        <w:rPr>
+          <w:rFonts w:ascii="Times New Roman" w:hAnsi="Times New Roman" w:cs="Times New Roman"/>
+          <w:sz w:val="24"/>
+        </w:rPr>
+        <w:t>DIVISORES(</w:t>
+      </w:r>
+      <w:proofErr w:type="gramEnd"/>
+      <w:r>
+        <w:rPr>
+          <w:rFonts w:ascii="Times New Roman" w:hAnsi="Times New Roman" w:cs="Times New Roman"/>
+          <w:sz w:val="24"/>
+        </w:rPr>
+        <w:t>N, L, F): es la función recursiva en la que N es el factor a dividir, L contiene los divisores y F es el factor que probamos como divisor o no. Lo hemos dividido en 3 casos:</w:t>
+      </w:r>
+    </w:p>
+    <w:p>
+      <w:pPr>
+        <w:pStyle w:val="Prrafodelista"/>
+        <w:numPr>
+          <w:ilvl w:val="0"/>
+          <w:numId w:val="38"/>
+        </w:numPr>
+        <w:jc w:val="both"/>
+        <w:rPr>
+          <w:rFonts w:ascii="Times New Roman" w:hAnsi="Times New Roman" w:cs="Times New Roman"/>
+          <w:sz w:val="24"/>
+        </w:rPr>
+      </w:pPr>
+      <w:r>
+        <w:rPr>
+          <w:rFonts w:ascii="Times New Roman" w:hAnsi="Times New Roman" w:cs="Times New Roman"/>
+          <w:i/>
+          <w:sz w:val="24"/>
+        </w:rPr>
+        <w:t xml:space="preserve">Caso </w:t>
+      </w:r>
+      <w:proofErr w:type="gramStart"/>
+      <w:r>
+        <w:rPr>
+          <w:rFonts w:ascii="Times New Roman" w:hAnsi="Times New Roman" w:cs="Times New Roman"/>
+          <w:i/>
+          <w:sz w:val="24"/>
+        </w:rPr>
+        <w:t>base :</w:t>
+      </w:r>
+      <w:proofErr w:type="gramEnd"/>
+      <w:r>
+        <w:rPr>
+          <w:rFonts w:ascii="Times New Roman" w:hAnsi="Times New Roman" w:cs="Times New Roman"/>
+          <w:i/>
+          <w:sz w:val="24"/>
+        </w:rPr>
+        <w:t xml:space="preserve"> </w:t>
+      </w:r>
+      <w:r>
+        <w:rPr>
+          <w:rFonts w:ascii="Times New Roman" w:hAnsi="Times New Roman" w:cs="Times New Roman"/>
+          <w:sz w:val="24"/>
+        </w:rPr>
+        <w:t>cuando N es 1 hemos llegado al final, pues no podemos seguir dividiendo el 1 en más primos.</w:t>
+      </w:r>
+    </w:p>
+    <w:p>
+      <w:pPr>
+        <w:pStyle w:val="Prrafodelista"/>
+        <w:ind w:left="1080"/>
+        <w:jc w:val="both"/>
+        <w:rPr>
+          <w:rFonts w:ascii="Times New Roman" w:hAnsi="Times New Roman" w:cs="Times New Roman"/>
+          <w:sz w:val="24"/>
+        </w:rPr>
+      </w:pPr>
+      <w:r>
+        <w:rPr>
+          <w:noProof/>
+          <w:lang w:eastAsia="es-ES"/>
+        </w:rPr>
+        <w:drawing>
+          <wp:anchor distT="0" distB="0" distL="114300" distR="114300" simplePos="0" relativeHeight="251668480" behindDoc="0" locked="0" layoutInCell="1" allowOverlap="1" wp14:anchorId="61BEC51D" wp14:editId="20B4261A">
+            <wp:simplePos x="0" y="0"/>
+            <wp:positionH relativeFrom="column">
+              <wp:posOffset>1034415</wp:posOffset>
+            </wp:positionH>
+            <wp:positionV relativeFrom="paragraph">
+              <wp:posOffset>12065</wp:posOffset>
+            </wp:positionV>
+            <wp:extent cx="1914525" cy="247650"/>
+            <wp:effectExtent l="0" t="0" r="9525" b="0"/>
+            <wp:wrapSquare wrapText="bothSides"/>
+            <wp:docPr id="20" name="Imagen 20"/>
+            <wp:cNvGraphicFramePr>
+              <a:graphicFrameLocks xmlns:a="http://schemas.openxmlformats.org/drawingml/2006/main" noChangeAspect="1"/>
+            </wp:cNvGraphicFramePr>
+            <a:graphic xmlns:a="http://schemas.openxmlformats.org/drawingml/2006/main">
+              <a:graphicData uri="http://schemas.openxmlformats.org/drawingml/2006/picture">
+                <pic:pic xmlns:pic="http://schemas.openxmlformats.org/drawingml/2006/picture">
+                  <pic:nvPicPr>
+                    <pic:cNvPr id="1" name=""/>
+                    <pic:cNvPicPr/>
+                  </pic:nvPicPr>
+                  <pic:blipFill>
+                    <a:blip r:embed="rId15">
+                      <a:extLst>
+                        <a:ext uri="{28A0092B-C50C-407E-A947-70E740481C1C}">
+                          <a14:useLocalDpi xmlns:a14="http://schemas.microsoft.com/office/drawing/2010/main" val="0"/>
+                        </a:ext>
+                      </a:extLst>
+                    </a:blip>
+                    <a:stretch>
+                      <a:fillRect/>
+                    </a:stretch>
+                  </pic:blipFill>
+                  <pic:spPr>
+                    <a:xfrm>
+                      <a:off x="0" y="0"/>
+                      <a:ext cx="1914525" cy="247650"/>
+                    </a:xfrm>
+                    <a:prstGeom prst="rect">
+                      <a:avLst/>
+                    </a:prstGeom>
+                  </pic:spPr>
+                </pic:pic>
+              </a:graphicData>
+            </a:graphic>
+          </wp:anchor>
+        </w:drawing>
+      </w:r>
+    </w:p>
+    <w:p>
+      <w:pPr>
+        <w:pStyle w:val="Prrafodelista"/>
+        <w:rPr>
+          <w:rFonts w:ascii="Times New Roman" w:hAnsi="Times New Roman" w:cs="Times New Roman"/>
+          <w:i/>
+          <w:sz w:val="24"/>
+        </w:rPr>
+      </w:pPr>
+    </w:p>
+    <w:p>
+      <w:pPr>
+        <w:pStyle w:val="Prrafodelista"/>
+        <w:numPr>
+          <w:ilvl w:val="0"/>
+          <w:numId w:val="38"/>
+        </w:numPr>
+        <w:jc w:val="both"/>
+        <w:rPr>
+          <w:rFonts w:ascii="Times New Roman" w:hAnsi="Times New Roman" w:cs="Times New Roman"/>
+          <w:sz w:val="24"/>
+        </w:rPr>
+      </w:pPr>
+      <w:r>
+        <w:rPr>
+          <w:rFonts w:ascii="Times New Roman" w:hAnsi="Times New Roman" w:cs="Times New Roman"/>
+          <w:i/>
+          <w:sz w:val="24"/>
+        </w:rPr>
+        <w:t xml:space="preserve">Caso 1: </w:t>
+      </w:r>
+      <w:r>
+        <w:rPr>
+          <w:rFonts w:ascii="Times New Roman" w:hAnsi="Times New Roman" w:cs="Times New Roman"/>
+          <w:sz w:val="24"/>
+        </w:rPr>
+        <w:t xml:space="preserve">F divide a N, es decir, N es 0 en módulo F. En este caso, dividimos F por F, metemos F en la lista de divisores y llamamos recursivamente a divisores con N/F y </w:t>
+      </w:r>
+      <w:r>
+        <w:rPr>
+          <w:rFonts w:ascii="Times New Roman" w:hAnsi="Times New Roman" w:cs="Times New Roman"/>
+          <w:b/>
+          <w:sz w:val="24"/>
+        </w:rPr>
+        <w:t>sin cambiar el factor F</w:t>
+      </w:r>
+      <w:r>
+        <w:rPr>
+          <w:rFonts w:ascii="Times New Roman" w:hAnsi="Times New Roman" w:cs="Times New Roman"/>
+          <w:sz w:val="24"/>
+        </w:rPr>
+        <w:t>, pues puede tener multiplicidad mayor que 1.</w:t>
+      </w:r>
+    </w:p>
+    <w:p>
+      <w:pPr>
+        <w:pStyle w:val="Prrafodelista"/>
+        <w:ind w:left="1080"/>
+        <w:jc w:val="both"/>
+        <w:rPr>
+          <w:rFonts w:ascii="Times New Roman" w:hAnsi="Times New Roman" w:cs="Times New Roman"/>
+          <w:i/>
+          <w:sz w:val="24"/>
+        </w:rPr>
+      </w:pPr>
+    </w:p>
+    <w:p>
+      <w:pPr>
+        <w:pStyle w:val="Prrafodelista"/>
+        <w:ind w:left="1080"/>
+        <w:jc w:val="both"/>
+        <w:rPr>
+          <w:rFonts w:ascii="Times New Roman" w:hAnsi="Times New Roman" w:cs="Times New Roman"/>
+          <w:sz w:val="24"/>
+        </w:rPr>
+      </w:pPr>
+      <w:r>
+        <w:rPr>
+          <w:noProof/>
+          <w:lang w:eastAsia="es-ES"/>
+        </w:rPr>
+        <w:drawing>
+          <wp:inline distT="0" distB="0" distL="0" distR="0" wp14:anchorId="4E7A9FB1" wp14:editId="514D3A38">
+            <wp:extent cx="3981450" cy="438150"/>
+            <wp:effectExtent l="0" t="0" r="0" b="0"/>
+            <wp:docPr id="21" name="Imagen 21"/>
+            <wp:cNvGraphicFramePr>
+              <a:graphicFrameLocks xmlns:a="http://schemas.openxmlformats.org/drawingml/2006/main" noChangeAspect="1"/>
+            </wp:cNvGraphicFramePr>
+            <a:graphic xmlns:a="http://schemas.openxmlformats.org/drawingml/2006/main">
+              <a:graphicData uri="http://schemas.openxmlformats.org/drawingml/2006/picture">
+                <pic:pic xmlns:pic="http://schemas.openxmlformats.org/drawingml/2006/picture">
+                  <pic:nvPicPr>
+                    <pic:cNvPr id="1" name=""/>
+                    <pic:cNvPicPr/>
+                  </pic:nvPicPr>
+                  <pic:blipFill>
+                    <a:blip r:embed="rId16"/>
+                    <a:stretch>
+                      <a:fillRect/>
+                    </a:stretch>
+                  </pic:blipFill>
+                  <pic:spPr>
+                    <a:xfrm>
+                      <a:off x="0" y="0"/>
+                      <a:ext cx="3981450" cy="438150"/>
+                    </a:xfrm>
+                    <a:prstGeom prst="rect">
+                      <a:avLst/>
+                    </a:prstGeom>
+                  </pic:spPr>
+                </pic:pic>
+              </a:graphicData>
+            </a:graphic>
+          </wp:inline>
+        </w:drawing>
+      </w:r>
+    </w:p>
+    <w:p>
+      <w:pPr>
+        <w:pStyle w:val="Prrafodelista"/>
+        <w:numPr>
+          <w:ilvl w:val="0"/>
+          <w:numId w:val="38"/>
+        </w:numPr>
+        <w:jc w:val="both"/>
+        <w:rPr>
+          <w:rFonts w:ascii="Times New Roman" w:hAnsi="Times New Roman" w:cs="Times New Roman"/>
+          <w:sz w:val="24"/>
+        </w:rPr>
+      </w:pPr>
+      <w:r>
+        <w:rPr>
+          <w:rFonts w:ascii="Times New Roman" w:hAnsi="Times New Roman" w:cs="Times New Roman"/>
+          <w:i/>
+          <w:sz w:val="24"/>
+        </w:rPr>
+        <w:t xml:space="preserve">Caso 2: </w:t>
+      </w:r>
+      <w:r>
+        <w:rPr>
+          <w:rFonts w:ascii="Times New Roman" w:hAnsi="Times New Roman" w:cs="Times New Roman"/>
+          <w:sz w:val="24"/>
+        </w:rPr>
+        <w:t xml:space="preserve">en este caso F no divide a N, por lo que no cambiamos N ni metemos F en la lista de los divisores, solamente calculamos el siguiente factor con </w:t>
+      </w:r>
+      <w:proofErr w:type="spellStart"/>
+      <w:r>
+        <w:rPr>
+          <w:rFonts w:ascii="Times New Roman" w:hAnsi="Times New Roman" w:cs="Times New Roman"/>
+          <w:sz w:val="24"/>
+        </w:rPr>
+        <w:t>next_factor</w:t>
+      </w:r>
+      <w:proofErr w:type="spellEnd"/>
+      <w:r>
+        <w:rPr>
+          <w:rFonts w:ascii="Times New Roman" w:hAnsi="Times New Roman" w:cs="Times New Roman"/>
+          <w:sz w:val="24"/>
+        </w:rPr>
+        <w:t xml:space="preserve"> y llamamos a divisores con este nuevo factor NF.</w:t>
+      </w:r>
+    </w:p>
+    <w:p>
+      <w:pPr>
+        <w:pStyle w:val="Prrafodelista"/>
+        <w:ind w:left="1080"/>
+        <w:jc w:val="both"/>
+        <w:rPr>
+          <w:rFonts w:ascii="Times New Roman" w:hAnsi="Times New Roman" w:cs="Times New Roman"/>
+          <w:i/>
+          <w:sz w:val="24"/>
+        </w:rPr>
+      </w:pPr>
+    </w:p>
+    <w:p>
+      <w:pPr>
+        <w:pStyle w:val="Prrafodelista"/>
+        <w:ind w:left="1080"/>
+        <w:jc w:val="both"/>
+        <w:rPr>
+          <w:rFonts w:ascii="Times New Roman" w:hAnsi="Times New Roman" w:cs="Times New Roman"/>
+          <w:sz w:val="24"/>
+        </w:rPr>
+      </w:pPr>
+      <w:r>
+        <w:rPr>
+          <w:noProof/>
+          <w:lang w:eastAsia="es-ES"/>
+        </w:rPr>
+        <w:drawing>
+          <wp:inline distT="0" distB="0" distL="0" distR="0" wp14:anchorId="33A3DFC2" wp14:editId="30CBD65E">
+            <wp:extent cx="4781550" cy="447675"/>
+            <wp:effectExtent l="0" t="0" r="0" b="9525"/>
+            <wp:docPr id="22" name="Imagen 22"/>
+            <wp:cNvGraphicFramePr>
+              <a:graphicFrameLocks xmlns:a="http://schemas.openxmlformats.org/drawingml/2006/main" noChangeAspect="1"/>
+            </wp:cNvGraphicFramePr>
+            <a:graphic xmlns:a="http://schemas.openxmlformats.org/drawingml/2006/main">
+              <a:graphicData uri="http://schemas.openxmlformats.org/drawingml/2006/picture">
+                <pic:pic xmlns:pic="http://schemas.openxmlformats.org/drawingml/2006/picture">
+                  <pic:nvPicPr>
+                    <pic:cNvPr id="1" name=""/>
+                    <pic:cNvPicPr/>
+                  </pic:nvPicPr>
+                  <pic:blipFill>
+                    <a:blip r:embed="rId17"/>
+                    <a:stretch>
+                      <a:fillRect/>
+                    </a:stretch>
+                  </pic:blipFill>
+                  <pic:spPr>
+                    <a:xfrm>
+                      <a:off x="0" y="0"/>
+                      <a:ext cx="4781550" cy="447675"/>
+                    </a:xfrm>
+                    <a:prstGeom prst="rect">
+                      <a:avLst/>
+                    </a:prstGeom>
+                  </pic:spPr>
+                </pic:pic>
+              </a:graphicData>
+            </a:graphic>
+          </wp:inline>
+        </w:drawing>
+      </w:r>
+    </w:p>
+    <w:p>
+      <w:pPr>
+        <w:tabs>
+          <w:tab w:val="left" w:pos="7080"/>
+        </w:tabs>
+      </w:pPr>
+    </w:p>
+    <w:p>
+      <w:pPr>
+        <w:tabs>
+          <w:tab w:val="left" w:pos="7080"/>
+        </w:tabs>
+      </w:pPr>
       <w:bookmarkStart w:id="0" w:name="_GoBack"/>
       <w:bookmarkEnd w:id="0"/>
     </w:p>
+    <w:p>
+      <w:pPr>
+        <w:jc w:val="both"/>
+        <w:rPr>
+          <w:rFonts w:ascii="Times New Roman" w:hAnsi="Times New Roman" w:cs="Times New Roman"/>
+          <w:sz w:val="24"/>
+        </w:rPr>
+      </w:pPr>
+      <w:r>
+        <w:rPr>
+          <w:noProof/>
+          <w:lang w:eastAsia="es-ES"/>
+        </w:rPr>
+        <w:lastRenderedPageBreak/>
+        <w:drawing>
+          <wp:inline distT="0" distB="0" distL="0" distR="0" wp14:anchorId="76B098CE" wp14:editId="6FE2FEFC">
+            <wp:extent cx="2324100" cy="3419475"/>
+            <wp:effectExtent l="0" t="0" r="0" b="9525"/>
+            <wp:docPr id="3" name="Imagen 3"/>
+            <wp:cNvGraphicFramePr>
+              <a:graphicFrameLocks xmlns:a="http://schemas.openxmlformats.org/drawingml/2006/main" noChangeAspect="1"/>
+            </wp:cNvGraphicFramePr>
+            <a:graphic xmlns:a="http://schemas.openxmlformats.org/drawingml/2006/main">
+              <a:graphicData uri="http://schemas.openxmlformats.org/drawingml/2006/picture">
+                <pic:pic xmlns:pic="http://schemas.openxmlformats.org/drawingml/2006/picture">
+                  <pic:nvPicPr>
+                    <pic:cNvPr id="1" name=""/>
+                    <pic:cNvPicPr/>
+                  </pic:nvPicPr>
+                  <pic:blipFill>
+                    <a:blip r:embed="rId18"/>
+                    <a:stretch>
+                      <a:fillRect/>
+                    </a:stretch>
+                  </pic:blipFill>
+                  <pic:spPr>
+                    <a:xfrm>
+                      <a:off x="0" y="0"/>
+                      <a:ext cx="2324100" cy="3419475"/>
+                    </a:xfrm>
+                    <a:prstGeom prst="rect">
+                      <a:avLst/>
+                    </a:prstGeom>
+                  </pic:spPr>
+                </pic:pic>
+              </a:graphicData>
+            </a:graphic>
+          </wp:inline>
+        </w:drawing>
+      </w:r>
+    </w:p>
+    <w:p>
+      <w:pPr>
+        <w:jc w:val="both"/>
+        <w:rPr>
+          <w:rFonts w:ascii="Times New Roman" w:hAnsi="Times New Roman" w:cs="Times New Roman"/>
+          <w:sz w:val="24"/>
+        </w:rPr>
+      </w:pPr>
+    </w:p>
+    <w:p>
+      <w:pPr>
+        <w:jc w:val="both"/>
+        <w:rPr>
+          <w:rFonts w:ascii="Times New Roman" w:hAnsi="Times New Roman" w:cs="Times New Roman"/>
+          <w:sz w:val="24"/>
+        </w:rPr>
+      </w:pPr>
+    </w:p>
+    <w:p>
+      <w:pPr>
+        <w:jc w:val="both"/>
+        <w:rPr>
+          <w:rFonts w:ascii="Times New Roman" w:hAnsi="Times New Roman" w:cs="Times New Roman"/>
+          <w:sz w:val="24"/>
+        </w:rPr>
+      </w:pPr>
+    </w:p>
+    <w:p>
+      <w:pPr>
+        <w:jc w:val="both"/>
+        <w:rPr>
+          <w:rFonts w:ascii="Times New Roman" w:hAnsi="Times New Roman" w:cs="Times New Roman"/>
+          <w:sz w:val="24"/>
+        </w:rPr>
+      </w:pPr>
+    </w:p>
+    <w:p>
+      <w:pPr>
+        <w:jc w:val="both"/>
+        <w:rPr>
+          <w:rFonts w:ascii="Times New Roman" w:hAnsi="Times New Roman" w:cs="Times New Roman"/>
+          <w:b/>
+          <w:i/>
+          <w:sz w:val="24"/>
+        </w:rPr>
+      </w:pPr>
+      <w:r>
+        <w:rPr>
+          <w:rFonts w:ascii="Times New Roman" w:hAnsi="Times New Roman" w:cs="Times New Roman"/>
+          <w:b/>
+          <w:i/>
+          <w:sz w:val="24"/>
+        </w:rPr>
+        <w:t>Ejercicio 7</w:t>
+      </w:r>
+      <w:r>
+        <w:rPr>
+          <w:rFonts w:ascii="Times New Roman" w:hAnsi="Times New Roman" w:cs="Times New Roman"/>
+          <w:b/>
+          <w:i/>
+          <w:sz w:val="24"/>
+        </w:rPr>
+        <w:t>:</w:t>
+      </w:r>
+    </w:p>
+    <w:p>
+      <w:pPr>
+        <w:jc w:val="both"/>
+        <w:rPr>
+          <w:rFonts w:ascii="Times New Roman" w:hAnsi="Times New Roman" w:cs="Times New Roman"/>
+          <w:sz w:val="24"/>
+        </w:rPr>
+      </w:pPr>
+      <w:r>
+        <w:rPr>
+          <w:rFonts w:ascii="Times New Roman" w:hAnsi="Times New Roman" w:cs="Times New Roman"/>
+          <w:sz w:val="24"/>
+        </w:rPr>
+        <w:t>En este ejercicio se nos pedía realizar 3 funciones:</w:t>
+      </w:r>
+    </w:p>
+    <w:p>
+      <w:pPr>
+        <w:pStyle w:val="Prrafodelista"/>
+        <w:numPr>
+          <w:ilvl w:val="0"/>
+          <w:numId w:val="35"/>
+        </w:numPr>
+        <w:jc w:val="both"/>
+        <w:rPr>
+          <w:rFonts w:ascii="Times New Roman" w:hAnsi="Times New Roman" w:cs="Times New Roman"/>
+          <w:b/>
+          <w:sz w:val="24"/>
+        </w:rPr>
+      </w:pPr>
+      <w:r>
+        <w:rPr>
+          <w:rFonts w:ascii="Times New Roman" w:hAnsi="Times New Roman" w:cs="Times New Roman"/>
+          <w:b/>
+          <w:sz w:val="24"/>
+        </w:rPr>
+        <w:t>COD_</w:t>
+      </w:r>
+      <w:proofErr w:type="gramStart"/>
+      <w:r>
+        <w:rPr>
+          <w:rFonts w:ascii="Times New Roman" w:hAnsi="Times New Roman" w:cs="Times New Roman"/>
+          <w:b/>
+          <w:sz w:val="24"/>
+        </w:rPr>
+        <w:t>PRIMERO(</w:t>
+      </w:r>
+      <w:proofErr w:type="gramEnd"/>
+      <w:r>
+        <w:rPr>
+          <w:rFonts w:ascii="Times New Roman" w:hAnsi="Times New Roman" w:cs="Times New Roman"/>
+          <w:b/>
+          <w:sz w:val="24"/>
+        </w:rPr>
+        <w:t xml:space="preserve">X, L, </w:t>
+      </w:r>
+      <w:proofErr w:type="spellStart"/>
+      <w:r>
+        <w:rPr>
+          <w:rFonts w:ascii="Times New Roman" w:hAnsi="Times New Roman" w:cs="Times New Roman"/>
+          <w:b/>
+          <w:sz w:val="24"/>
+        </w:rPr>
+        <w:t>Lrem</w:t>
+      </w:r>
+      <w:proofErr w:type="spellEnd"/>
+      <w:r>
+        <w:rPr>
+          <w:rFonts w:ascii="Times New Roman" w:hAnsi="Times New Roman" w:cs="Times New Roman"/>
+          <w:b/>
+          <w:sz w:val="24"/>
+        </w:rPr>
+        <w:t xml:space="preserve">, </w:t>
+      </w:r>
+      <w:proofErr w:type="spellStart"/>
+      <w:r>
+        <w:rPr>
+          <w:rFonts w:ascii="Times New Roman" w:hAnsi="Times New Roman" w:cs="Times New Roman"/>
+          <w:b/>
+          <w:sz w:val="24"/>
+        </w:rPr>
+        <w:t>Lfront</w:t>
+      </w:r>
+      <w:proofErr w:type="spellEnd"/>
+      <w:r>
+        <w:rPr>
+          <w:rFonts w:ascii="Times New Roman" w:hAnsi="Times New Roman" w:cs="Times New Roman"/>
+          <w:b/>
+          <w:sz w:val="24"/>
+        </w:rPr>
+        <w:t>)</w:t>
+      </w:r>
+      <w:r>
+        <w:rPr>
+          <w:rFonts w:ascii="Times New Roman" w:hAnsi="Times New Roman" w:cs="Times New Roman"/>
+          <w:sz w:val="24"/>
+        </w:rPr>
+        <w:t xml:space="preserve"> : esta función consiste en dividir L en dos listas, en </w:t>
+      </w:r>
+      <w:proofErr w:type="spellStart"/>
+      <w:r>
+        <w:rPr>
+          <w:rFonts w:ascii="Times New Roman" w:hAnsi="Times New Roman" w:cs="Times New Roman"/>
+          <w:sz w:val="24"/>
+        </w:rPr>
+        <w:t>Lfront</w:t>
+      </w:r>
+      <w:proofErr w:type="spellEnd"/>
+      <w:r>
+        <w:rPr>
+          <w:rFonts w:ascii="Times New Roman" w:hAnsi="Times New Roman" w:cs="Times New Roman"/>
+          <w:sz w:val="24"/>
+        </w:rPr>
+        <w:t xml:space="preserve"> guardamos X y los elementos que sean iguales que X, mientras que en </w:t>
+      </w:r>
+      <w:proofErr w:type="spellStart"/>
+      <w:r>
+        <w:rPr>
+          <w:rFonts w:ascii="Times New Roman" w:hAnsi="Times New Roman" w:cs="Times New Roman"/>
+          <w:sz w:val="24"/>
+        </w:rPr>
+        <w:t>Lrem</w:t>
+      </w:r>
+      <w:proofErr w:type="spellEnd"/>
+      <w:r>
+        <w:rPr>
+          <w:rFonts w:ascii="Times New Roman" w:hAnsi="Times New Roman" w:cs="Times New Roman"/>
+          <w:sz w:val="24"/>
+        </w:rPr>
+        <w:t xml:space="preserve"> guardamos el resto de L.</w:t>
+      </w:r>
+    </w:p>
+    <w:p>
+      <w:pPr>
+        <w:pStyle w:val="Prrafodelista"/>
+        <w:jc w:val="both"/>
+        <w:rPr>
+          <w:rFonts w:ascii="Times New Roman" w:hAnsi="Times New Roman" w:cs="Times New Roman"/>
+          <w:b/>
+          <w:sz w:val="24"/>
+        </w:rPr>
+      </w:pPr>
+    </w:p>
+    <w:p>
+      <w:pPr>
+        <w:pStyle w:val="Prrafodelista"/>
+        <w:jc w:val="both"/>
+        <w:rPr>
+          <w:rFonts w:ascii="Times New Roman" w:hAnsi="Times New Roman" w:cs="Times New Roman"/>
+          <w:sz w:val="24"/>
+        </w:rPr>
+      </w:pPr>
+      <w:r>
+        <w:rPr>
+          <w:rFonts w:ascii="Times New Roman" w:hAnsi="Times New Roman" w:cs="Times New Roman"/>
+          <w:sz w:val="24"/>
+        </w:rPr>
+        <w:t>Lo hemos implementado de la siguiente forma:</w:t>
+      </w:r>
+    </w:p>
+    <w:p>
+      <w:pPr>
+        <w:pStyle w:val="Prrafodelista"/>
+        <w:jc w:val="both"/>
+        <w:rPr>
+          <w:rFonts w:ascii="Times New Roman" w:hAnsi="Times New Roman" w:cs="Times New Roman"/>
+          <w:sz w:val="24"/>
+        </w:rPr>
+      </w:pPr>
+    </w:p>
+    <w:p>
+      <w:pPr>
+        <w:pStyle w:val="Prrafodelista"/>
+        <w:numPr>
+          <w:ilvl w:val="0"/>
+          <w:numId w:val="36"/>
+        </w:numPr>
+        <w:jc w:val="both"/>
+        <w:rPr>
+          <w:rFonts w:ascii="Times New Roman" w:hAnsi="Times New Roman" w:cs="Times New Roman"/>
+          <w:sz w:val="24"/>
+        </w:rPr>
+      </w:pPr>
+      <w:r>
+        <w:rPr>
+          <w:rFonts w:ascii="Times New Roman" w:hAnsi="Times New Roman" w:cs="Times New Roman"/>
+          <w:i/>
+          <w:sz w:val="24"/>
+        </w:rPr>
+        <w:t xml:space="preserve">Caso </w:t>
+      </w:r>
+      <w:proofErr w:type="gramStart"/>
+      <w:r>
+        <w:rPr>
+          <w:rFonts w:ascii="Times New Roman" w:hAnsi="Times New Roman" w:cs="Times New Roman"/>
+          <w:i/>
+          <w:sz w:val="24"/>
+        </w:rPr>
+        <w:t>base</w:t>
+      </w:r>
+      <w:r>
+        <w:rPr>
+          <w:rFonts w:ascii="Times New Roman" w:hAnsi="Times New Roman" w:cs="Times New Roman"/>
+          <w:sz w:val="24"/>
+        </w:rPr>
+        <w:t xml:space="preserve"> :</w:t>
+      </w:r>
+      <w:proofErr w:type="gramEnd"/>
+      <w:r>
+        <w:rPr>
+          <w:rFonts w:ascii="Times New Roman" w:hAnsi="Times New Roman" w:cs="Times New Roman"/>
+          <w:sz w:val="24"/>
+        </w:rPr>
+        <w:t xml:space="preserve"> </w:t>
+      </w:r>
+      <w:r>
+        <w:rPr>
+          <w:rFonts w:ascii="Times New Roman" w:hAnsi="Times New Roman" w:cs="Times New Roman"/>
+          <w:sz w:val="24"/>
+        </w:rPr>
+        <w:t>L y</w:t>
+      </w:r>
+      <w:r>
+        <w:rPr>
+          <w:rFonts w:ascii="Times New Roman" w:hAnsi="Times New Roman" w:cs="Times New Roman"/>
+          <w:sz w:val="24"/>
+        </w:rPr>
+        <w:t xml:space="preserve"> </w:t>
+      </w:r>
+      <w:proofErr w:type="spellStart"/>
+      <w:r>
+        <w:rPr>
+          <w:rFonts w:ascii="Times New Roman" w:hAnsi="Times New Roman" w:cs="Times New Roman"/>
+          <w:sz w:val="24"/>
+        </w:rPr>
+        <w:t>Lrem</w:t>
+      </w:r>
+      <w:proofErr w:type="spellEnd"/>
+      <w:r>
+        <w:rPr>
+          <w:rFonts w:ascii="Times New Roman" w:hAnsi="Times New Roman" w:cs="Times New Roman"/>
+          <w:sz w:val="24"/>
+        </w:rPr>
+        <w:t xml:space="preserve"> están vacías y </w:t>
+      </w:r>
+      <w:proofErr w:type="spellStart"/>
+      <w:r>
+        <w:rPr>
+          <w:rFonts w:ascii="Times New Roman" w:hAnsi="Times New Roman" w:cs="Times New Roman"/>
+          <w:sz w:val="24"/>
+        </w:rPr>
+        <w:t>Lfront</w:t>
+      </w:r>
+      <w:proofErr w:type="spellEnd"/>
+      <w:r>
+        <w:rPr>
+          <w:rFonts w:ascii="Times New Roman" w:hAnsi="Times New Roman" w:cs="Times New Roman"/>
+          <w:sz w:val="24"/>
+        </w:rPr>
+        <w:t xml:space="preserve"> solamente</w:t>
+      </w:r>
+      <w:r>
+        <w:rPr>
+          <w:rFonts w:ascii="Times New Roman" w:hAnsi="Times New Roman" w:cs="Times New Roman"/>
+          <w:sz w:val="24"/>
+        </w:rPr>
+        <w:t xml:space="preserve"> contiene X</w:t>
+      </w:r>
+    </w:p>
+    <w:p>
+      <w:pPr>
+        <w:pStyle w:val="Prrafodelista"/>
+        <w:ind w:left="1080"/>
+        <w:jc w:val="both"/>
+        <w:rPr>
+          <w:rFonts w:ascii="Times New Roman" w:hAnsi="Times New Roman" w:cs="Times New Roman"/>
+          <w:sz w:val="24"/>
+        </w:rPr>
+      </w:pPr>
+      <w:r>
+        <w:rPr>
+          <w:noProof/>
+          <w:lang w:eastAsia="es-ES"/>
+        </w:rPr>
+        <w:drawing>
+          <wp:anchor distT="0" distB="0" distL="114300" distR="114300" simplePos="0" relativeHeight="251659264" behindDoc="0" locked="0" layoutInCell="1" allowOverlap="1" wp14:anchorId="77154435" wp14:editId="2B2C4FDD">
+            <wp:simplePos x="0" y="0"/>
+            <wp:positionH relativeFrom="column">
+              <wp:posOffset>739140</wp:posOffset>
+            </wp:positionH>
+            <wp:positionV relativeFrom="paragraph">
+              <wp:posOffset>174625</wp:posOffset>
+            </wp:positionV>
+            <wp:extent cx="2076450" cy="209550"/>
+            <wp:effectExtent l="0" t="0" r="0" b="0"/>
+            <wp:wrapSquare wrapText="bothSides"/>
+            <wp:docPr id="6" name="Imagen 6"/>
+            <wp:cNvGraphicFramePr>
+              <a:graphicFrameLocks xmlns:a="http://schemas.openxmlformats.org/drawingml/2006/main" noChangeAspect="1"/>
+            </wp:cNvGraphicFramePr>
+            <a:graphic xmlns:a="http://schemas.openxmlformats.org/drawingml/2006/main">
+              <a:graphicData uri="http://schemas.openxmlformats.org/drawingml/2006/picture">
+                <pic:pic xmlns:pic="http://schemas.openxmlformats.org/drawingml/2006/picture">
+                  <pic:nvPicPr>
+                    <pic:cNvPr id="1" name=""/>
+                    <pic:cNvPicPr/>
+                  </pic:nvPicPr>
+                  <pic:blipFill>
+                    <a:blip r:embed="rId19">
+                      <a:extLst>
+                        <a:ext uri="{28A0092B-C50C-407E-A947-70E740481C1C}">
+                          <a14:useLocalDpi xmlns:a14="http://schemas.microsoft.com/office/drawing/2010/main" val="0"/>
+                        </a:ext>
+                      </a:extLst>
+                    </a:blip>
+                    <a:stretch>
+                      <a:fillRect/>
+                    </a:stretch>
+                  </pic:blipFill>
+                  <pic:spPr>
+                    <a:xfrm>
+                      <a:off x="0" y="0"/>
+                      <a:ext cx="2076450" cy="209550"/>
+                    </a:xfrm>
+                    <a:prstGeom prst="rect">
+                      <a:avLst/>
+                    </a:prstGeom>
+                  </pic:spPr>
+                </pic:pic>
+              </a:graphicData>
+            </a:graphic>
+          </wp:anchor>
+        </w:drawing>
+      </w:r>
+    </w:p>
+    <w:p>
+      <w:pPr>
+        <w:pStyle w:val="Prrafodelista"/>
+        <w:ind w:left="1080"/>
+        <w:jc w:val="both"/>
+        <w:rPr>
+          <w:rFonts w:ascii="Times New Roman" w:hAnsi="Times New Roman" w:cs="Times New Roman"/>
+          <w:sz w:val="24"/>
+        </w:rPr>
+      </w:pPr>
+    </w:p>
+    <w:p>
+      <w:pPr>
+        <w:pStyle w:val="Prrafodelista"/>
+        <w:ind w:left="1080"/>
+        <w:jc w:val="both"/>
+        <w:rPr>
+          <w:rFonts w:ascii="Times New Roman" w:hAnsi="Times New Roman" w:cs="Times New Roman"/>
+          <w:sz w:val="24"/>
+        </w:rPr>
+      </w:pPr>
+    </w:p>
+    <w:p>
+      <w:pPr>
+        <w:pStyle w:val="Prrafodelista"/>
+        <w:numPr>
+          <w:ilvl w:val="0"/>
+          <w:numId w:val="36"/>
+        </w:numPr>
+      </w:pPr>
+      <w:r>
+        <w:rPr>
+          <w:noProof/>
+          <w:lang w:eastAsia="es-ES"/>
+        </w:rPr>
+        <w:drawing>
+          <wp:anchor distT="0" distB="0" distL="114300" distR="114300" simplePos="0" relativeHeight="251660288" behindDoc="0" locked="0" layoutInCell="1" allowOverlap="1" wp14:anchorId="4A3A4520" wp14:editId="19B72D2D">
+            <wp:simplePos x="0" y="0"/>
+            <wp:positionH relativeFrom="column">
+              <wp:posOffset>681990</wp:posOffset>
+            </wp:positionH>
+            <wp:positionV relativeFrom="paragraph">
+              <wp:posOffset>693420</wp:posOffset>
+            </wp:positionV>
+            <wp:extent cx="5305425" cy="457200"/>
+            <wp:effectExtent l="0" t="0" r="9525" b="0"/>
+            <wp:wrapSquare wrapText="bothSides"/>
+            <wp:docPr id="7" name="Imagen 7"/>
+            <wp:cNvGraphicFramePr>
+              <a:graphicFrameLocks xmlns:a="http://schemas.openxmlformats.org/drawingml/2006/main" noChangeAspect="1"/>
+            </wp:cNvGraphicFramePr>
+            <a:graphic xmlns:a="http://schemas.openxmlformats.org/drawingml/2006/main">
+              <a:graphicData uri="http://schemas.openxmlformats.org/drawingml/2006/picture">
+                <pic:pic xmlns:pic="http://schemas.openxmlformats.org/drawingml/2006/picture">
+                  <pic:nvPicPr>
+                    <pic:cNvPr id="1" name=""/>
+                    <pic:cNvPicPr/>
+                  </pic:nvPicPr>
+                  <pic:blipFill>
+                    <a:blip r:embed="rId20">
+                      <a:extLst>
+                        <a:ext uri="{28A0092B-C50C-407E-A947-70E740481C1C}">
+                          <a14:useLocalDpi xmlns:a14="http://schemas.microsoft.com/office/drawing/2010/main" val="0"/>
+                        </a:ext>
+                      </a:extLst>
+                    </a:blip>
+                    <a:stretch>
+                      <a:fillRect/>
+                    </a:stretch>
+                  </pic:blipFill>
+                  <pic:spPr>
+                    <a:xfrm>
+                      <a:off x="0" y="0"/>
+                      <a:ext cx="5305425" cy="457200"/>
+                    </a:xfrm>
+                    <a:prstGeom prst="rect">
+                      <a:avLst/>
+                    </a:prstGeom>
+                  </pic:spPr>
+                </pic:pic>
+              </a:graphicData>
+            </a:graphic>
+          </wp:anchor>
+        </w:drawing>
+      </w:r>
+      <w:r>
+        <w:rPr>
+          <w:rFonts w:ascii="Times New Roman" w:hAnsi="Times New Roman" w:cs="Times New Roman"/>
+          <w:i/>
+          <w:sz w:val="24"/>
+        </w:rPr>
+        <w:t xml:space="preserve">Caso </w:t>
+      </w:r>
+      <w:proofErr w:type="gramStart"/>
+      <w:r>
+        <w:rPr>
+          <w:rFonts w:ascii="Times New Roman" w:hAnsi="Times New Roman" w:cs="Times New Roman"/>
+          <w:i/>
+          <w:sz w:val="24"/>
+        </w:rPr>
+        <w:t xml:space="preserve">1 </w:t>
+      </w:r>
+      <w:r>
+        <w:rPr>
+          <w:rFonts w:ascii="Times New Roman" w:hAnsi="Times New Roman" w:cs="Times New Roman"/>
+          <w:sz w:val="24"/>
+        </w:rPr>
+        <w:t>:</w:t>
+      </w:r>
+      <w:proofErr w:type="gramEnd"/>
+      <w:r>
+        <w:rPr>
+          <w:rFonts w:ascii="Times New Roman" w:hAnsi="Times New Roman" w:cs="Times New Roman"/>
+          <w:sz w:val="24"/>
+        </w:rPr>
+        <w:t xml:space="preserve"> el elemento coincide con el primer elemento de L, de modo que lo metemos en </w:t>
+      </w:r>
+      <w:proofErr w:type="spellStart"/>
+      <w:r>
+        <w:rPr>
+          <w:rFonts w:ascii="Times New Roman" w:hAnsi="Times New Roman" w:cs="Times New Roman"/>
+          <w:sz w:val="24"/>
+        </w:rPr>
+        <w:t>Lfront</w:t>
+      </w:r>
+      <w:proofErr w:type="spellEnd"/>
+      <w:r>
+        <w:rPr>
+          <w:rFonts w:ascii="Times New Roman" w:hAnsi="Times New Roman" w:cs="Times New Roman"/>
+          <w:sz w:val="24"/>
+        </w:rPr>
+        <w:t xml:space="preserve"> y llamamos recursivamente a la función con el resto de L, al que hemos llamado F.</w:t>
+      </w:r>
+    </w:p>
+    <w:p>
+      <w:pPr>
+        <w:pStyle w:val="Prrafodelista"/>
+        <w:ind w:left="1080"/>
+      </w:pPr>
+    </w:p>
+    <w:p>
+      <w:pPr>
+        <w:pStyle w:val="Prrafodelista"/>
+        <w:ind w:left="1080"/>
+      </w:pPr>
+    </w:p>
+    <w:p>
+      <w:pPr>
+        <w:pStyle w:val="Prrafodelista"/>
+        <w:ind w:left="1080"/>
+      </w:pPr>
+    </w:p>
+    <w:p>
+      <w:pPr>
+        <w:pStyle w:val="Prrafodelista"/>
+        <w:numPr>
+          <w:ilvl w:val="0"/>
+          <w:numId w:val="36"/>
+        </w:numPr>
+      </w:pPr>
+      <w:r>
+        <w:rPr>
+          <w:noProof/>
+          <w:lang w:eastAsia="es-ES"/>
+        </w:rPr>
+        <w:lastRenderedPageBreak/>
+        <w:drawing>
+          <wp:anchor distT="0" distB="0" distL="114300" distR="114300" simplePos="0" relativeHeight="251661312" behindDoc="0" locked="0" layoutInCell="1" allowOverlap="1" wp14:anchorId="0060A785" wp14:editId="19A58008">
+            <wp:simplePos x="0" y="0"/>
+            <wp:positionH relativeFrom="column">
+              <wp:posOffset>643890</wp:posOffset>
+            </wp:positionH>
+            <wp:positionV relativeFrom="paragraph">
+              <wp:posOffset>833755</wp:posOffset>
+            </wp:positionV>
+            <wp:extent cx="5162550" cy="257175"/>
+            <wp:effectExtent l="0" t="0" r="0" b="9525"/>
+            <wp:wrapSquare wrapText="bothSides"/>
+            <wp:docPr id="8" name="Imagen 8"/>
+            <wp:cNvGraphicFramePr>
+              <a:graphicFrameLocks xmlns:a="http://schemas.openxmlformats.org/drawingml/2006/main" noChangeAspect="1"/>
+            </wp:cNvGraphicFramePr>
+            <a:graphic xmlns:a="http://schemas.openxmlformats.org/drawingml/2006/main">
+              <a:graphicData uri="http://schemas.openxmlformats.org/drawingml/2006/picture">
+                <pic:pic xmlns:pic="http://schemas.openxmlformats.org/drawingml/2006/picture">
+                  <pic:nvPicPr>
+                    <pic:cNvPr id="1" name=""/>
+                    <pic:cNvPicPr/>
+                  </pic:nvPicPr>
+                  <pic:blipFill>
+                    <a:blip r:embed="rId21">
+                      <a:extLst>
+                        <a:ext uri="{28A0092B-C50C-407E-A947-70E740481C1C}">
+                          <a14:useLocalDpi xmlns:a14="http://schemas.microsoft.com/office/drawing/2010/main" val="0"/>
+                        </a:ext>
+                      </a:extLst>
+                    </a:blip>
+                    <a:stretch>
+                      <a:fillRect/>
+                    </a:stretch>
+                  </pic:blipFill>
+                  <pic:spPr>
+                    <a:xfrm>
+                      <a:off x="0" y="0"/>
+                      <a:ext cx="5162550" cy="257175"/>
+                    </a:xfrm>
+                    <a:prstGeom prst="rect">
+                      <a:avLst/>
+                    </a:prstGeom>
+                  </pic:spPr>
+                </pic:pic>
+              </a:graphicData>
+            </a:graphic>
+          </wp:anchor>
+        </w:drawing>
+      </w:r>
+      <w:r>
+        <w:rPr>
+          <w:rFonts w:ascii="Times New Roman" w:hAnsi="Times New Roman" w:cs="Times New Roman"/>
+          <w:i/>
+          <w:sz w:val="24"/>
+        </w:rPr>
+        <w:t xml:space="preserve">Caso </w:t>
+      </w:r>
+      <w:proofErr w:type="gramStart"/>
+      <w:r>
+        <w:rPr>
+          <w:rFonts w:ascii="Times New Roman" w:hAnsi="Times New Roman" w:cs="Times New Roman"/>
+          <w:i/>
+          <w:sz w:val="24"/>
+        </w:rPr>
+        <w:t xml:space="preserve">2 </w:t>
+      </w:r>
+      <w:r>
+        <w:rPr>
+          <w:rFonts w:ascii="Times New Roman" w:hAnsi="Times New Roman" w:cs="Times New Roman"/>
+          <w:sz w:val="24"/>
+        </w:rPr>
+        <w:t>:</w:t>
+      </w:r>
+      <w:proofErr w:type="gramEnd"/>
+      <w:r>
+        <w:rPr>
+          <w:rFonts w:ascii="Times New Roman" w:hAnsi="Times New Roman" w:cs="Times New Roman"/>
+          <w:sz w:val="24"/>
+        </w:rPr>
+        <w:t xml:space="preserve"> el elemento</w:t>
+      </w:r>
+      <w:r>
+        <w:rPr>
+          <w:rFonts w:ascii="Times New Roman" w:hAnsi="Times New Roman" w:cs="Times New Roman"/>
+          <w:sz w:val="24"/>
+        </w:rPr>
+        <w:t xml:space="preserve"> X</w:t>
+      </w:r>
+      <w:r>
+        <w:rPr>
+          <w:rFonts w:ascii="Times New Roman" w:hAnsi="Times New Roman" w:cs="Times New Roman"/>
+          <w:sz w:val="24"/>
+        </w:rPr>
+        <w:t xml:space="preserve"> no coincide con el primer elemento de L, esto quiere decir que ya hemos copiado en </w:t>
+      </w:r>
+      <w:proofErr w:type="spellStart"/>
+      <w:r>
+        <w:rPr>
+          <w:rFonts w:ascii="Times New Roman" w:hAnsi="Times New Roman" w:cs="Times New Roman"/>
+          <w:sz w:val="24"/>
+        </w:rPr>
+        <w:t>Lfront</w:t>
+      </w:r>
+      <w:proofErr w:type="spellEnd"/>
+      <w:r>
+        <w:rPr>
+          <w:rFonts w:ascii="Times New Roman" w:hAnsi="Times New Roman" w:cs="Times New Roman"/>
+          <w:sz w:val="24"/>
+        </w:rPr>
+        <w:t xml:space="preserve"> todos los elementos de L que eran iguales que X, de modo</w:t>
+      </w:r>
+      <w:r>
+        <w:rPr>
+          <w:rFonts w:ascii="Times New Roman" w:hAnsi="Times New Roman" w:cs="Times New Roman"/>
+          <w:sz w:val="24"/>
+        </w:rPr>
+        <w:t xml:space="preserve"> que solamente queda el resto de L, es decir, solo queda </w:t>
+      </w:r>
+      <w:proofErr w:type="spellStart"/>
+      <w:r>
+        <w:rPr>
+          <w:rFonts w:ascii="Times New Roman" w:hAnsi="Times New Roman" w:cs="Times New Roman"/>
+          <w:sz w:val="24"/>
+        </w:rPr>
+        <w:t>Lrem</w:t>
+      </w:r>
+      <w:proofErr w:type="spellEnd"/>
+      <w:r>
+        <w:rPr>
+          <w:rFonts w:ascii="Times New Roman" w:hAnsi="Times New Roman" w:cs="Times New Roman"/>
+          <w:sz w:val="24"/>
+        </w:rPr>
+        <w:t>.</w:t>
+      </w:r>
+    </w:p>
+    <w:p>
+      <w:pPr>
+        <w:pStyle w:val="Prrafodelista"/>
+        <w:ind w:left="1080"/>
+      </w:pPr>
+    </w:p>
+    <w:p>
+      <w:pPr>
+        <w:jc w:val="both"/>
+        <w:rPr>
+          <w:rFonts w:ascii="Times New Roman" w:hAnsi="Times New Roman" w:cs="Times New Roman"/>
+          <w:sz w:val="24"/>
+        </w:rPr>
+      </w:pPr>
+      <w:r>
+        <w:rPr>
+          <w:noProof/>
+          <w:lang w:eastAsia="es-ES"/>
+        </w:rPr>
+        <w:drawing>
+          <wp:anchor distT="0" distB="0" distL="114300" distR="114300" simplePos="0" relativeHeight="251658240" behindDoc="0" locked="0" layoutInCell="1" allowOverlap="1" wp14:anchorId="25B189EB" wp14:editId="4ACC0BD7">
+            <wp:simplePos x="0" y="0"/>
+            <wp:positionH relativeFrom="margin">
+              <wp:align>left</wp:align>
+            </wp:positionH>
+            <wp:positionV relativeFrom="paragraph">
+              <wp:posOffset>321945</wp:posOffset>
+            </wp:positionV>
+            <wp:extent cx="2933700" cy="1819275"/>
+            <wp:effectExtent l="0" t="0" r="0" b="9525"/>
+            <wp:wrapSquare wrapText="bothSides"/>
+            <wp:docPr id="50" name="Imagen 50"/>
+            <wp:cNvGraphicFramePr>
+              <a:graphicFrameLocks xmlns:a="http://schemas.openxmlformats.org/drawingml/2006/main" noChangeAspect="1"/>
+            </wp:cNvGraphicFramePr>
+            <a:graphic xmlns:a="http://schemas.openxmlformats.org/drawingml/2006/main">
+              <a:graphicData uri="http://schemas.openxmlformats.org/drawingml/2006/picture">
+                <pic:pic xmlns:pic="http://schemas.openxmlformats.org/drawingml/2006/picture">
+                  <pic:nvPicPr>
+                    <pic:cNvPr id="1" name=""/>
+                    <pic:cNvPicPr/>
+                  </pic:nvPicPr>
+                  <pic:blipFill>
+                    <a:blip r:embed="rId22">
+                      <a:extLst>
+                        <a:ext uri="{28A0092B-C50C-407E-A947-70E740481C1C}">
+                          <a14:useLocalDpi xmlns:a14="http://schemas.microsoft.com/office/drawing/2010/main" val="0"/>
+                        </a:ext>
+                      </a:extLst>
+                    </a:blip>
+                    <a:stretch>
+                      <a:fillRect/>
+                    </a:stretch>
+                  </pic:blipFill>
+                  <pic:spPr>
+                    <a:xfrm>
+                      <a:off x="0" y="0"/>
+                      <a:ext cx="2933700" cy="1819275"/>
+                    </a:xfrm>
+                    <a:prstGeom prst="rect">
+                      <a:avLst/>
+                    </a:prstGeom>
+                  </pic:spPr>
+                </pic:pic>
+              </a:graphicData>
+            </a:graphic>
+          </wp:anchor>
+        </w:drawing>
+      </w:r>
+      <w:r>
+        <w:rPr>
+          <w:rFonts w:ascii="Times New Roman" w:hAnsi="Times New Roman" w:cs="Times New Roman"/>
+          <w:sz w:val="24"/>
+        </w:rPr>
+        <w:t xml:space="preserve">Hemos probado los siguientes ejemplos: </w:t>
+      </w:r>
+    </w:p>
+    <w:p>
+      <w:pPr>
+        <w:jc w:val="both"/>
+        <w:rPr>
+          <w:rFonts w:ascii="Times New Roman" w:hAnsi="Times New Roman" w:cs="Times New Roman"/>
+          <w:sz w:val="24"/>
+        </w:rPr>
+      </w:pPr>
+    </w:p>
+    <w:p>
+      <w:pPr>
+        <w:jc w:val="both"/>
+        <w:rPr>
+          <w:rFonts w:ascii="Times New Roman" w:hAnsi="Times New Roman" w:cs="Times New Roman"/>
+          <w:sz w:val="24"/>
+        </w:rPr>
+      </w:pPr>
+      <w:r>
+        <w:rPr>
+          <w:rFonts w:ascii="Times New Roman" w:hAnsi="Times New Roman" w:cs="Times New Roman"/>
+          <w:sz w:val="24"/>
+        </w:rPr>
+        <w:t xml:space="preserve">En este comprobamos que, si X está en L, guarda tanto el elemento como los repetidos en </w:t>
+      </w:r>
+      <w:proofErr w:type="spellStart"/>
+      <w:r>
+        <w:rPr>
+          <w:rFonts w:ascii="Times New Roman" w:hAnsi="Times New Roman" w:cs="Times New Roman"/>
+          <w:sz w:val="24"/>
+        </w:rPr>
+        <w:t>Lfront</w:t>
+      </w:r>
+      <w:proofErr w:type="spellEnd"/>
+      <w:r>
+        <w:rPr>
+          <w:rFonts w:ascii="Times New Roman" w:hAnsi="Times New Roman" w:cs="Times New Roman"/>
+          <w:sz w:val="24"/>
+        </w:rPr>
+        <w:t>.</w:t>
+      </w:r>
+    </w:p>
+    <w:p>
+      <w:pPr>
+        <w:jc w:val="both"/>
+        <w:rPr>
+          <w:rFonts w:ascii="Times New Roman" w:hAnsi="Times New Roman" w:cs="Times New Roman"/>
+          <w:sz w:val="24"/>
+        </w:rPr>
+      </w:pPr>
+    </w:p>
+    <w:p>
+      <w:pPr>
+        <w:jc w:val="both"/>
+        <w:rPr>
+          <w:rFonts w:ascii="Times New Roman" w:hAnsi="Times New Roman" w:cs="Times New Roman"/>
+          <w:sz w:val="24"/>
+        </w:rPr>
+      </w:pPr>
+      <w:r>
+        <w:rPr>
+          <w:rFonts w:ascii="Times New Roman" w:hAnsi="Times New Roman" w:cs="Times New Roman"/>
+          <w:sz w:val="24"/>
+        </w:rPr>
+        <w:t xml:space="preserve">Éste comprueba que </w:t>
+      </w:r>
+      <w:proofErr w:type="spellStart"/>
+      <w:r>
+        <w:rPr>
+          <w:rFonts w:ascii="Times New Roman" w:hAnsi="Times New Roman" w:cs="Times New Roman"/>
+          <w:sz w:val="24"/>
+        </w:rPr>
+        <w:t>Lfront</w:t>
+      </w:r>
+      <w:proofErr w:type="spellEnd"/>
+      <w:r>
+        <w:rPr>
+          <w:rFonts w:ascii="Times New Roman" w:hAnsi="Times New Roman" w:cs="Times New Roman"/>
+          <w:sz w:val="24"/>
+        </w:rPr>
+        <w:t xml:space="preserve"> guarda el elemento, aunque no esté presente en la lista.</w:t>
+      </w:r>
+    </w:p>
+    <w:p>
+      <w:pPr>
+        <w:jc w:val="both"/>
+        <w:rPr>
+          <w:rFonts w:ascii="Times New Roman" w:hAnsi="Times New Roman" w:cs="Times New Roman"/>
+          <w:sz w:val="24"/>
+        </w:rPr>
+      </w:pPr>
+      <w:r>
+        <w:rPr>
+          <w:noProof/>
+          <w:lang w:eastAsia="es-ES"/>
+        </w:rPr>
+        <w:drawing>
+          <wp:anchor distT="0" distB="0" distL="114300" distR="114300" simplePos="0" relativeHeight="251662336" behindDoc="0" locked="0" layoutInCell="1" allowOverlap="1" wp14:anchorId="69E9E601" wp14:editId="0A535ADF">
+            <wp:simplePos x="0" y="0"/>
+            <wp:positionH relativeFrom="margin">
+              <wp:align>left</wp:align>
+            </wp:positionH>
+            <wp:positionV relativeFrom="paragraph">
+              <wp:posOffset>29210</wp:posOffset>
+            </wp:positionV>
+            <wp:extent cx="2905125" cy="981075"/>
+            <wp:effectExtent l="0" t="0" r="9525" b="9525"/>
+            <wp:wrapSquare wrapText="bothSides"/>
+            <wp:docPr id="2" name="Imagen 2"/>
+            <wp:cNvGraphicFramePr>
+              <a:graphicFrameLocks xmlns:a="http://schemas.openxmlformats.org/drawingml/2006/main" noChangeAspect="1"/>
+            </wp:cNvGraphicFramePr>
+            <a:graphic xmlns:a="http://schemas.openxmlformats.org/drawingml/2006/main">
+              <a:graphicData uri="http://schemas.openxmlformats.org/drawingml/2006/picture">
+                <pic:pic xmlns:pic="http://schemas.openxmlformats.org/drawingml/2006/picture">
+                  <pic:nvPicPr>
+                    <pic:cNvPr id="1" name=""/>
+                    <pic:cNvPicPr/>
+                  </pic:nvPicPr>
+                  <pic:blipFill>
+                    <a:blip r:embed="rId23">
+                      <a:extLst>
+                        <a:ext uri="{28A0092B-C50C-407E-A947-70E740481C1C}">
+                          <a14:useLocalDpi xmlns:a14="http://schemas.microsoft.com/office/drawing/2010/main" val="0"/>
+                        </a:ext>
+                      </a:extLst>
+                    </a:blip>
+                    <a:stretch>
+                      <a:fillRect/>
+                    </a:stretch>
+                  </pic:blipFill>
+                  <pic:spPr>
+                    <a:xfrm>
+                      <a:off x="0" y="0"/>
+                      <a:ext cx="2905125" cy="981075"/>
+                    </a:xfrm>
+                    <a:prstGeom prst="rect">
+                      <a:avLst/>
+                    </a:prstGeom>
+                  </pic:spPr>
+                </pic:pic>
+              </a:graphicData>
+            </a:graphic>
+          </wp:anchor>
+        </w:drawing>
+      </w:r>
+    </w:p>
+    <w:p>
+      <w:pPr>
+        <w:jc w:val="both"/>
+        <w:rPr>
+          <w:rFonts w:ascii="Times New Roman" w:hAnsi="Times New Roman" w:cs="Times New Roman"/>
+          <w:sz w:val="24"/>
+        </w:rPr>
+      </w:pPr>
+      <w:r>
+        <w:rPr>
+          <w:rFonts w:ascii="Times New Roman" w:hAnsi="Times New Roman" w:cs="Times New Roman"/>
+          <w:sz w:val="24"/>
+        </w:rPr>
+        <w:t xml:space="preserve">Por último, este ejemplo muestra </w:t>
+      </w:r>
+      <w:proofErr w:type="gramStart"/>
+      <w:r>
+        <w:rPr>
+          <w:rFonts w:ascii="Times New Roman" w:hAnsi="Times New Roman" w:cs="Times New Roman"/>
+          <w:sz w:val="24"/>
+        </w:rPr>
+        <w:t>que</w:t>
+      </w:r>
+      <w:proofErr w:type="gramEnd"/>
+      <w:r>
+        <w:rPr>
+          <w:rFonts w:ascii="Times New Roman" w:hAnsi="Times New Roman" w:cs="Times New Roman"/>
+          <w:sz w:val="24"/>
+        </w:rPr>
+        <w:t xml:space="preserve"> si L solamente contiene un único elemento repetido, </w:t>
+      </w:r>
+      <w:proofErr w:type="spellStart"/>
+      <w:r>
+        <w:rPr>
+          <w:rFonts w:ascii="Times New Roman" w:hAnsi="Times New Roman" w:cs="Times New Roman"/>
+          <w:sz w:val="24"/>
+        </w:rPr>
+        <w:t>Lrem</w:t>
+      </w:r>
+      <w:proofErr w:type="spellEnd"/>
+      <w:r>
+        <w:rPr>
+          <w:rFonts w:ascii="Times New Roman" w:hAnsi="Times New Roman" w:cs="Times New Roman"/>
+          <w:sz w:val="24"/>
+        </w:rPr>
+        <w:t xml:space="preserve"> sale vacía.</w:t>
+      </w:r>
+    </w:p>
+    <w:p>
+      <w:pPr>
+        <w:jc w:val="both"/>
+        <w:rPr>
+          <w:rFonts w:ascii="Times New Roman" w:hAnsi="Times New Roman" w:cs="Times New Roman"/>
+          <w:sz w:val="24"/>
+          <w:u w:val="single"/>
+        </w:rPr>
+      </w:pPr>
+    </w:p>
+    <w:p>
+      <w:pPr>
+        <w:pStyle w:val="Prrafodelista"/>
+        <w:numPr>
+          <w:ilvl w:val="0"/>
+          <w:numId w:val="35"/>
+        </w:numPr>
+        <w:jc w:val="both"/>
+        <w:rPr>
+          <w:rFonts w:ascii="Times New Roman" w:hAnsi="Times New Roman" w:cs="Times New Roman"/>
+          <w:b/>
+          <w:sz w:val="24"/>
+        </w:rPr>
+      </w:pPr>
+      <w:r>
+        <w:rPr>
+          <w:rFonts w:ascii="Times New Roman" w:hAnsi="Times New Roman" w:cs="Times New Roman"/>
+          <w:b/>
+          <w:sz w:val="24"/>
+        </w:rPr>
+        <w:t>COD_</w:t>
+      </w:r>
+      <w:proofErr w:type="gramStart"/>
+      <w:r>
+        <w:rPr>
+          <w:rFonts w:ascii="Times New Roman" w:hAnsi="Times New Roman" w:cs="Times New Roman"/>
+          <w:b/>
+          <w:sz w:val="24"/>
+        </w:rPr>
+        <w:t>ALL(</w:t>
+      </w:r>
+      <w:proofErr w:type="gramEnd"/>
+      <w:r>
+        <w:rPr>
+          <w:rFonts w:ascii="Times New Roman" w:hAnsi="Times New Roman" w:cs="Times New Roman"/>
+          <w:b/>
+          <w:sz w:val="24"/>
+        </w:rPr>
+        <w:t xml:space="preserve">L, L1) : </w:t>
+      </w:r>
+      <w:r>
+        <w:rPr>
+          <w:rFonts w:ascii="Times New Roman" w:hAnsi="Times New Roman" w:cs="Times New Roman"/>
+          <w:sz w:val="24"/>
+        </w:rPr>
+        <w:t xml:space="preserve">este apartado pedía implementar una función que utilizase </w:t>
+      </w:r>
+      <w:proofErr w:type="spellStart"/>
+      <w:r>
+        <w:rPr>
+          <w:rFonts w:ascii="Times New Roman" w:hAnsi="Times New Roman" w:cs="Times New Roman"/>
+          <w:sz w:val="24"/>
+        </w:rPr>
+        <w:t>cod_primero</w:t>
+      </w:r>
+      <w:proofErr w:type="spellEnd"/>
+      <w:r>
+        <w:rPr>
+          <w:rFonts w:ascii="Times New Roman" w:hAnsi="Times New Roman" w:cs="Times New Roman"/>
+          <w:sz w:val="24"/>
+        </w:rPr>
+        <w:t xml:space="preserve">, de tal modo que L (una lista formada por elementos repetidos o no, de modo que los repetidos aparecen juntos), es dividida en </w:t>
+      </w:r>
+      <w:proofErr w:type="spellStart"/>
+      <w:r>
+        <w:rPr>
+          <w:rFonts w:ascii="Times New Roman" w:hAnsi="Times New Roman" w:cs="Times New Roman"/>
+          <w:sz w:val="24"/>
+        </w:rPr>
+        <w:t>sublistas</w:t>
+      </w:r>
+      <w:proofErr w:type="spellEnd"/>
+      <w:r>
+        <w:rPr>
+          <w:rFonts w:ascii="Times New Roman" w:hAnsi="Times New Roman" w:cs="Times New Roman"/>
+          <w:sz w:val="24"/>
+        </w:rPr>
+        <w:t xml:space="preserve"> formadas por los elementos repetidos. L1 es una lista que contiene esas </w:t>
+      </w:r>
+      <w:proofErr w:type="spellStart"/>
+      <w:r>
+        <w:rPr>
+          <w:rFonts w:ascii="Times New Roman" w:hAnsi="Times New Roman" w:cs="Times New Roman"/>
+          <w:sz w:val="24"/>
+        </w:rPr>
+        <w:t>sublistas</w:t>
+      </w:r>
+      <w:proofErr w:type="spellEnd"/>
+      <w:r>
+        <w:rPr>
+          <w:rFonts w:ascii="Times New Roman" w:hAnsi="Times New Roman" w:cs="Times New Roman"/>
+          <w:sz w:val="24"/>
+        </w:rPr>
+        <w:t>.</w:t>
+      </w:r>
+    </w:p>
+    <w:p>
+      <w:pPr>
+        <w:pStyle w:val="Prrafodelista"/>
+        <w:jc w:val="both"/>
+        <w:rPr>
+          <w:rFonts w:ascii="Times New Roman" w:hAnsi="Times New Roman" w:cs="Times New Roman"/>
+          <w:b/>
+          <w:sz w:val="24"/>
+        </w:rPr>
+      </w:pPr>
+    </w:p>
+    <w:p>
+      <w:pPr>
+        <w:pStyle w:val="Prrafodelista"/>
+        <w:numPr>
+          <w:ilvl w:val="0"/>
+          <w:numId w:val="36"/>
+        </w:numPr>
+        <w:jc w:val="both"/>
+        <w:rPr>
+          <w:rFonts w:ascii="Times New Roman" w:hAnsi="Times New Roman" w:cs="Times New Roman"/>
+          <w:b/>
+          <w:sz w:val="24"/>
+        </w:rPr>
+      </w:pPr>
+      <w:r>
+        <w:rPr>
+          <w:rFonts w:ascii="Times New Roman" w:hAnsi="Times New Roman" w:cs="Times New Roman"/>
+          <w:i/>
+          <w:sz w:val="24"/>
+        </w:rPr>
+        <w:t xml:space="preserve">Caso </w:t>
+      </w:r>
+      <w:proofErr w:type="gramStart"/>
+      <w:r>
+        <w:rPr>
+          <w:rFonts w:ascii="Times New Roman" w:hAnsi="Times New Roman" w:cs="Times New Roman"/>
+          <w:i/>
+          <w:sz w:val="24"/>
+        </w:rPr>
+        <w:t>base :</w:t>
+      </w:r>
+      <w:proofErr w:type="gramEnd"/>
+      <w:r>
+        <w:rPr>
+          <w:rFonts w:ascii="Times New Roman" w:hAnsi="Times New Roman" w:cs="Times New Roman"/>
+          <w:i/>
+          <w:sz w:val="24"/>
+        </w:rPr>
+        <w:t xml:space="preserve"> </w:t>
+      </w:r>
+      <w:r>
+        <w:rPr>
+          <w:rFonts w:ascii="Times New Roman" w:hAnsi="Times New Roman" w:cs="Times New Roman"/>
+          <w:sz w:val="24"/>
+        </w:rPr>
+        <w:t>L1 y L están vacías, por lo que no quedan más elementos.</w:t>
+      </w:r>
+    </w:p>
+    <w:p>
+      <w:pPr>
+        <w:pStyle w:val="Prrafodelista"/>
+        <w:ind w:left="1080"/>
+        <w:jc w:val="both"/>
+        <w:rPr>
+          <w:rFonts w:ascii="Times New Roman" w:hAnsi="Times New Roman" w:cs="Times New Roman"/>
+          <w:b/>
+          <w:sz w:val="24"/>
+        </w:rPr>
+      </w:pPr>
+      <w:r>
+        <w:rPr>
+          <w:noProof/>
+          <w:lang w:eastAsia="es-ES"/>
+        </w:rPr>
+        <w:drawing>
+          <wp:anchor distT="0" distB="0" distL="114300" distR="114300" simplePos="0" relativeHeight="251663360" behindDoc="0" locked="0" layoutInCell="1" allowOverlap="1" wp14:anchorId="3939AFFD" wp14:editId="65E8BDB0">
+            <wp:simplePos x="0" y="0"/>
+            <wp:positionH relativeFrom="column">
+              <wp:posOffset>2082165</wp:posOffset>
+            </wp:positionH>
+            <wp:positionV relativeFrom="paragraph">
+              <wp:posOffset>91440</wp:posOffset>
+            </wp:positionV>
+            <wp:extent cx="1200150" cy="276225"/>
+            <wp:effectExtent l="0" t="0" r="0" b="9525"/>
+            <wp:wrapSquare wrapText="bothSides"/>
+            <wp:docPr id="9" name="Imagen 9"/>
+            <wp:cNvGraphicFramePr>
+              <a:graphicFrameLocks xmlns:a="http://schemas.openxmlformats.org/drawingml/2006/main" noChangeAspect="1"/>
+            </wp:cNvGraphicFramePr>
+            <a:graphic xmlns:a="http://schemas.openxmlformats.org/drawingml/2006/main">
+              <a:graphicData uri="http://schemas.openxmlformats.org/drawingml/2006/picture">
+                <pic:pic xmlns:pic="http://schemas.openxmlformats.org/drawingml/2006/picture">
+                  <pic:nvPicPr>
+                    <pic:cNvPr id="1" name=""/>
+                    <pic:cNvPicPr/>
+                  </pic:nvPicPr>
+                  <pic:blipFill>
+                    <a:blip r:embed="rId24">
+                      <a:extLst>
+                        <a:ext uri="{28A0092B-C50C-407E-A947-70E740481C1C}">
+                          <a14:useLocalDpi xmlns:a14="http://schemas.microsoft.com/office/drawing/2010/main" val="0"/>
+                        </a:ext>
+                      </a:extLst>
+                    </a:blip>
+                    <a:stretch>
+                      <a:fillRect/>
+                    </a:stretch>
+                  </pic:blipFill>
+                  <pic:spPr>
+                    <a:xfrm>
+                      <a:off x="0" y="0"/>
+                      <a:ext cx="1200150" cy="276225"/>
+                    </a:xfrm>
+                    <a:prstGeom prst="rect">
+                      <a:avLst/>
+                    </a:prstGeom>
+                  </pic:spPr>
+                </pic:pic>
+              </a:graphicData>
+            </a:graphic>
+          </wp:anchor>
+        </w:drawing>
+      </w:r>
+    </w:p>
+    <w:p>
+      <w:pPr>
+        <w:pStyle w:val="Prrafodelista"/>
+        <w:ind w:left="1080"/>
+        <w:jc w:val="both"/>
+        <w:rPr>
+          <w:rFonts w:ascii="Times New Roman" w:hAnsi="Times New Roman" w:cs="Times New Roman"/>
+          <w:b/>
+          <w:sz w:val="24"/>
+        </w:rPr>
+      </w:pPr>
+    </w:p>
+    <w:p>
+      <w:pPr>
+        <w:pStyle w:val="Prrafodelista"/>
+        <w:numPr>
+          <w:ilvl w:val="0"/>
+          <w:numId w:val="36"/>
+        </w:numPr>
+        <w:jc w:val="both"/>
+        <w:rPr>
+          <w:rFonts w:ascii="Times New Roman" w:hAnsi="Times New Roman" w:cs="Times New Roman"/>
+          <w:b/>
+          <w:sz w:val="24"/>
+        </w:rPr>
+      </w:pPr>
+      <w:r>
+        <w:rPr>
+          <w:rFonts w:ascii="Times New Roman" w:hAnsi="Times New Roman" w:cs="Times New Roman"/>
+          <w:i/>
+          <w:sz w:val="24"/>
+        </w:rPr>
+        <w:t xml:space="preserve">Función </w:t>
+      </w:r>
+      <w:proofErr w:type="gramStart"/>
+      <w:r>
+        <w:rPr>
+          <w:rFonts w:ascii="Times New Roman" w:hAnsi="Times New Roman" w:cs="Times New Roman"/>
+          <w:i/>
+          <w:sz w:val="24"/>
+        </w:rPr>
+        <w:t>principal :</w:t>
+      </w:r>
+      <w:proofErr w:type="gramEnd"/>
+      <w:r>
+        <w:rPr>
+          <w:rFonts w:ascii="Times New Roman" w:hAnsi="Times New Roman" w:cs="Times New Roman"/>
+          <w:i/>
+          <w:sz w:val="24"/>
+        </w:rPr>
+        <w:t xml:space="preserve"> </w:t>
+      </w:r>
+      <w:r>
+        <w:rPr>
+          <w:rFonts w:ascii="Times New Roman" w:hAnsi="Times New Roman" w:cs="Times New Roman"/>
+          <w:sz w:val="24"/>
+        </w:rPr>
+        <w:t xml:space="preserve">llamamos a la función </w:t>
+      </w:r>
+      <w:proofErr w:type="spellStart"/>
+      <w:r>
+        <w:rPr>
+          <w:rFonts w:ascii="Times New Roman" w:hAnsi="Times New Roman" w:cs="Times New Roman"/>
+          <w:sz w:val="24"/>
+        </w:rPr>
+        <w:t>cod_primero</w:t>
+      </w:r>
+      <w:proofErr w:type="spellEnd"/>
+      <w:r>
+        <w:rPr>
+          <w:rFonts w:ascii="Times New Roman" w:hAnsi="Times New Roman" w:cs="Times New Roman"/>
+          <w:sz w:val="24"/>
+        </w:rPr>
+        <w:t xml:space="preserve"> con el primer elemento de L, de modo que </w:t>
+      </w:r>
+      <w:proofErr w:type="spellStart"/>
+      <w:r>
+        <w:rPr>
+          <w:rFonts w:ascii="Times New Roman" w:hAnsi="Times New Roman" w:cs="Times New Roman"/>
+          <w:sz w:val="24"/>
+        </w:rPr>
+        <w:t>Lfront</w:t>
+      </w:r>
+      <w:proofErr w:type="spellEnd"/>
+      <w:r>
+        <w:rPr>
+          <w:rFonts w:ascii="Times New Roman" w:hAnsi="Times New Roman" w:cs="Times New Roman"/>
+          <w:sz w:val="24"/>
+        </w:rPr>
+        <w:t xml:space="preserve"> sea la primera </w:t>
+      </w:r>
+      <w:proofErr w:type="spellStart"/>
+      <w:r>
+        <w:rPr>
+          <w:rFonts w:ascii="Times New Roman" w:hAnsi="Times New Roman" w:cs="Times New Roman"/>
+          <w:sz w:val="24"/>
+        </w:rPr>
+        <w:t>sublista</w:t>
+      </w:r>
+      <w:proofErr w:type="spellEnd"/>
+      <w:r>
+        <w:rPr>
+          <w:rFonts w:ascii="Times New Roman" w:hAnsi="Times New Roman" w:cs="Times New Roman"/>
+          <w:sz w:val="24"/>
+        </w:rPr>
+        <w:t xml:space="preserve"> de elementos repetidos</w:t>
+      </w:r>
+      <w:r>
+        <w:rPr>
+          <w:rFonts w:ascii="Times New Roman" w:hAnsi="Times New Roman" w:cs="Times New Roman"/>
+          <w:sz w:val="24"/>
+        </w:rPr>
+        <w:t xml:space="preserve">. Recursivamente vamos llamando a </w:t>
+      </w:r>
+      <w:proofErr w:type="spellStart"/>
+      <w:r>
+        <w:rPr>
+          <w:rFonts w:ascii="Times New Roman" w:hAnsi="Times New Roman" w:cs="Times New Roman"/>
+          <w:sz w:val="24"/>
+        </w:rPr>
+        <w:t>cod_all</w:t>
+      </w:r>
+      <w:proofErr w:type="spellEnd"/>
+      <w:r>
+        <w:rPr>
+          <w:rFonts w:ascii="Times New Roman" w:hAnsi="Times New Roman" w:cs="Times New Roman"/>
+          <w:sz w:val="24"/>
+        </w:rPr>
+        <w:t xml:space="preserve"> con </w:t>
+      </w:r>
+      <w:proofErr w:type="spellStart"/>
+      <w:r>
+        <w:rPr>
+          <w:rFonts w:ascii="Times New Roman" w:hAnsi="Times New Roman" w:cs="Times New Roman"/>
+          <w:sz w:val="24"/>
+        </w:rPr>
+        <w:t>Lrem</w:t>
+      </w:r>
+      <w:proofErr w:type="spellEnd"/>
+      <w:r>
+        <w:rPr>
+          <w:rFonts w:ascii="Times New Roman" w:hAnsi="Times New Roman" w:cs="Times New Roman"/>
+          <w:sz w:val="24"/>
+        </w:rPr>
+        <w:t>, es decir, con lo que ha “sobrado” de la función para que realice lo mismo con el resto de elementos.</w:t>
+      </w:r>
+    </w:p>
+    <w:p>
+      <w:pPr>
+        <w:ind w:left="708"/>
+        <w:jc w:val="both"/>
+        <w:rPr>
+          <w:rFonts w:ascii="Times New Roman" w:hAnsi="Times New Roman" w:cs="Times New Roman"/>
+          <w:sz w:val="24"/>
+          <w:u w:val="single"/>
+        </w:rPr>
+      </w:pPr>
+      <w:r>
+        <w:rPr>
+          <w:noProof/>
+          <w:lang w:eastAsia="es-ES"/>
+        </w:rPr>
+        <w:drawing>
+          <wp:inline distT="0" distB="0" distL="0" distR="0" wp14:anchorId="1E639576" wp14:editId="3E81B2EA">
+            <wp:extent cx="5910855" cy="257175"/>
+            <wp:effectExtent l="0" t="0" r="0" b="0"/>
+            <wp:docPr id="10" name="Imagen 10"/>
+            <wp:cNvGraphicFramePr>
+              <a:graphicFrameLocks xmlns:a="http://schemas.openxmlformats.org/drawingml/2006/main" noChangeAspect="1"/>
+            </wp:cNvGraphicFramePr>
+            <a:graphic xmlns:a="http://schemas.openxmlformats.org/drawingml/2006/main">
+              <a:graphicData uri="http://schemas.openxmlformats.org/drawingml/2006/picture">
+                <pic:pic xmlns:pic="http://schemas.openxmlformats.org/drawingml/2006/picture">
+                  <pic:nvPicPr>
+                    <pic:cNvPr id="1" name=""/>
+                    <pic:cNvPicPr/>
+                  </pic:nvPicPr>
+                  <pic:blipFill>
+                    <a:blip r:embed="rId25"/>
+                    <a:stretch>
+                      <a:fillRect/>
+                    </a:stretch>
+                  </pic:blipFill>
+                  <pic:spPr>
+                    <a:xfrm>
+                      <a:off x="0" y="0"/>
+                      <a:ext cx="5927957" cy="257919"/>
+                    </a:xfrm>
+                    <a:prstGeom prst="rect">
+                      <a:avLst/>
+                    </a:prstGeom>
+                  </pic:spPr>
+                </pic:pic>
+              </a:graphicData>
+            </a:graphic>
+          </wp:inline>
+        </w:drawing>
+      </w:r>
+    </w:p>
+    <w:p>
+      <w:pPr>
+        <w:jc w:val="both"/>
+        <w:rPr>
+          <w:rFonts w:ascii="Times New Roman" w:hAnsi="Times New Roman" w:cs="Times New Roman"/>
+          <w:sz w:val="24"/>
+        </w:rPr>
+      </w:pPr>
+      <w:r>
+        <w:rPr>
+          <w:rFonts w:ascii="Times New Roman" w:hAnsi="Times New Roman" w:cs="Times New Roman"/>
+          <w:sz w:val="24"/>
+        </w:rPr>
+        <w:t>Hemos probado los siguientes ejemplos:</w:t>
+      </w:r>
+    </w:p>
+    <w:p>
+      <w:pPr>
+        <w:jc w:val="both"/>
+        <w:rPr>
+          <w:rFonts w:ascii="Times New Roman" w:hAnsi="Times New Roman" w:cs="Times New Roman"/>
+          <w:sz w:val="24"/>
+        </w:rPr>
+      </w:pPr>
+      <w:r>
+        <w:rPr>
+          <w:noProof/>
+          <w:lang w:eastAsia="es-ES"/>
+        </w:rPr>
+        <w:lastRenderedPageBreak/>
+        <w:drawing>
+          <wp:anchor distT="0" distB="0" distL="114300" distR="114300" simplePos="0" relativeHeight="251664384" behindDoc="0" locked="0" layoutInCell="1" allowOverlap="1" wp14:anchorId="5F60378E" wp14:editId="4F3C5FF3">
+            <wp:simplePos x="0" y="0"/>
+            <wp:positionH relativeFrom="column">
+              <wp:posOffset>-3810</wp:posOffset>
+            </wp:positionH>
+            <wp:positionV relativeFrom="paragraph">
+              <wp:posOffset>0</wp:posOffset>
+            </wp:positionV>
+            <wp:extent cx="3400425" cy="3067050"/>
+            <wp:effectExtent l="0" t="0" r="9525" b="0"/>
+            <wp:wrapSquare wrapText="bothSides"/>
+            <wp:docPr id="4" name="Imagen 4"/>
+            <wp:cNvGraphicFramePr>
+              <a:graphicFrameLocks xmlns:a="http://schemas.openxmlformats.org/drawingml/2006/main" noChangeAspect="1"/>
+            </wp:cNvGraphicFramePr>
+            <a:graphic xmlns:a="http://schemas.openxmlformats.org/drawingml/2006/main">
+              <a:graphicData uri="http://schemas.openxmlformats.org/drawingml/2006/picture">
+                <pic:pic xmlns:pic="http://schemas.openxmlformats.org/drawingml/2006/picture">
+                  <pic:nvPicPr>
+                    <pic:cNvPr id="1" name=""/>
+                    <pic:cNvPicPr/>
+                  </pic:nvPicPr>
+                  <pic:blipFill>
+                    <a:blip r:embed="rId26">
+                      <a:extLst>
+                        <a:ext uri="{28A0092B-C50C-407E-A947-70E740481C1C}">
+                          <a14:useLocalDpi xmlns:a14="http://schemas.microsoft.com/office/drawing/2010/main" val="0"/>
+                        </a:ext>
+                      </a:extLst>
+                    </a:blip>
+                    <a:stretch>
+                      <a:fillRect/>
+                    </a:stretch>
+                  </pic:blipFill>
+                  <pic:spPr>
+                    <a:xfrm>
+                      <a:off x="0" y="0"/>
+                      <a:ext cx="3400425" cy="3067050"/>
+                    </a:xfrm>
+                    <a:prstGeom prst="rect">
+                      <a:avLst/>
+                    </a:prstGeom>
+                  </pic:spPr>
+                </pic:pic>
+              </a:graphicData>
+            </a:graphic>
+          </wp:anchor>
+        </w:drawing>
+      </w:r>
+      <w:r>
+        <w:rPr>
+          <w:rFonts w:ascii="Times New Roman" w:hAnsi="Times New Roman" w:cs="Times New Roman"/>
+          <w:sz w:val="24"/>
+        </w:rPr>
+        <w:t>En este observamos que la lista devuelta es correcta y completa.</w:t>
+      </w:r>
+    </w:p>
+    <w:p>
+      <w:pPr>
+        <w:jc w:val="both"/>
+        <w:rPr>
+          <w:rFonts w:ascii="Times New Roman" w:hAnsi="Times New Roman" w:cs="Times New Roman"/>
+          <w:sz w:val="24"/>
+        </w:rPr>
+      </w:pPr>
+    </w:p>
+    <w:p>
+      <w:pPr>
+        <w:jc w:val="both"/>
+        <w:rPr>
+          <w:rFonts w:ascii="Times New Roman" w:hAnsi="Times New Roman" w:cs="Times New Roman"/>
+          <w:sz w:val="24"/>
+        </w:rPr>
+      </w:pPr>
+      <w:r>
+        <w:rPr>
+          <w:rFonts w:ascii="Times New Roman" w:hAnsi="Times New Roman" w:cs="Times New Roman"/>
+          <w:sz w:val="24"/>
+        </w:rPr>
+        <w:t>Este ejemplo nos muestra que al pasar el resultado nos devuelve True, es decir, corresponde a esa lista.</w:t>
+      </w:r>
+    </w:p>
+    <w:p>
+      <w:pPr>
+        <w:jc w:val="both"/>
+        <w:rPr>
+          <w:rFonts w:ascii="Times New Roman" w:hAnsi="Times New Roman" w:cs="Times New Roman"/>
+          <w:sz w:val="24"/>
+        </w:rPr>
+      </w:pPr>
+      <w:r>
+        <w:rPr>
+          <w:rFonts w:ascii="Times New Roman" w:hAnsi="Times New Roman" w:cs="Times New Roman"/>
+          <w:sz w:val="24"/>
+        </w:rPr>
+        <w:t>Este ejemplo lo prueba con solamente un elemento.</w:t>
+      </w:r>
+    </w:p>
+    <w:p>
+      <w:pPr>
+        <w:jc w:val="both"/>
+        <w:rPr>
+          <w:rFonts w:ascii="Times New Roman" w:hAnsi="Times New Roman" w:cs="Times New Roman"/>
+          <w:sz w:val="24"/>
+        </w:rPr>
+      </w:pPr>
+      <w:r>
+        <w:rPr>
+          <w:rFonts w:ascii="Times New Roman" w:hAnsi="Times New Roman" w:cs="Times New Roman"/>
+          <w:sz w:val="24"/>
+        </w:rPr>
+        <w:t xml:space="preserve">Finalmente, este ejemplo prueba </w:t>
+      </w:r>
+      <w:proofErr w:type="gramStart"/>
+      <w:r>
+        <w:rPr>
+          <w:rFonts w:ascii="Times New Roman" w:hAnsi="Times New Roman" w:cs="Times New Roman"/>
+          <w:sz w:val="24"/>
+        </w:rPr>
+        <w:t>que</w:t>
+      </w:r>
+      <w:proofErr w:type="gramEnd"/>
+      <w:r>
+        <w:rPr>
+          <w:rFonts w:ascii="Times New Roman" w:hAnsi="Times New Roman" w:cs="Times New Roman"/>
+          <w:sz w:val="24"/>
+        </w:rPr>
+        <w:t xml:space="preserve"> si pasamos una lista vacía, el resultado será una lista vacía pues no hay elementos repetidos</w:t>
+      </w:r>
+    </w:p>
+    <w:p>
+      <w:pPr>
+        <w:jc w:val="both"/>
+        <w:rPr>
+          <w:rFonts w:ascii="Times New Roman" w:hAnsi="Times New Roman" w:cs="Times New Roman"/>
+          <w:sz w:val="24"/>
+          <w:u w:val="single"/>
+        </w:rPr>
+      </w:pPr>
+    </w:p>
+    <w:p>
+      <w:pPr>
+        <w:pStyle w:val="Prrafodelista"/>
+        <w:numPr>
+          <w:ilvl w:val="0"/>
+          <w:numId w:val="35"/>
+        </w:numPr>
+        <w:jc w:val="both"/>
+        <w:rPr>
+          <w:rFonts w:ascii="Times New Roman" w:hAnsi="Times New Roman" w:cs="Times New Roman"/>
+          <w:sz w:val="24"/>
+          <w:u w:val="single"/>
+        </w:rPr>
+      </w:pPr>
+      <w:r>
+        <w:rPr>
+          <w:rFonts w:ascii="Times New Roman" w:hAnsi="Times New Roman" w:cs="Times New Roman"/>
+          <w:b/>
+          <w:sz w:val="24"/>
+        </w:rPr>
+        <w:t>RUN_</w:t>
+      </w:r>
+      <w:proofErr w:type="gramStart"/>
+      <w:r>
+        <w:rPr>
+          <w:rFonts w:ascii="Times New Roman" w:hAnsi="Times New Roman" w:cs="Times New Roman"/>
+          <w:b/>
+          <w:sz w:val="24"/>
+        </w:rPr>
+        <w:t>LENGHT(</w:t>
+      </w:r>
+      <w:proofErr w:type="gramEnd"/>
+      <w:r>
+        <w:rPr>
+          <w:rFonts w:ascii="Times New Roman" w:hAnsi="Times New Roman" w:cs="Times New Roman"/>
+          <w:b/>
+          <w:sz w:val="24"/>
+        </w:rPr>
+        <w:t xml:space="preserve">L, L1) : </w:t>
+      </w:r>
+      <w:r>
+        <w:rPr>
+          <w:rFonts w:ascii="Times New Roman" w:hAnsi="Times New Roman" w:cs="Times New Roman"/>
+          <w:sz w:val="24"/>
+        </w:rPr>
+        <w:t xml:space="preserve">este es el último apartado, en el que utilizamos las funciones anteriores para resolver el problema completo. Éste consiste en que, pasada una lista L de números repetidos como en los apartados anteriores, nos devuelve en L1, una lista de </w:t>
+      </w:r>
+      <w:proofErr w:type="spellStart"/>
+      <w:r>
+        <w:rPr>
+          <w:rFonts w:ascii="Times New Roman" w:hAnsi="Times New Roman" w:cs="Times New Roman"/>
+          <w:sz w:val="24"/>
+        </w:rPr>
+        <w:t>sublistas</w:t>
+      </w:r>
+      <w:proofErr w:type="spellEnd"/>
+      <w:r>
+        <w:rPr>
+          <w:rFonts w:ascii="Times New Roman" w:hAnsi="Times New Roman" w:cs="Times New Roman"/>
+          <w:sz w:val="24"/>
+        </w:rPr>
+        <w:t xml:space="preserve"> en las que cada una se compone del número de repeticiones del elemento, y el elemento que se repite.</w:t>
+      </w:r>
+    </w:p>
+    <w:p>
+      <w:pPr>
+        <w:pStyle w:val="Prrafodelista"/>
+        <w:jc w:val="both"/>
+        <w:rPr>
+          <w:rFonts w:ascii="Times New Roman" w:hAnsi="Times New Roman" w:cs="Times New Roman"/>
+          <w:sz w:val="24"/>
+          <w:u w:val="single"/>
+        </w:rPr>
+      </w:pPr>
+    </w:p>
+    <w:p>
+      <w:pPr>
+        <w:pStyle w:val="Prrafodelista"/>
+        <w:numPr>
+          <w:ilvl w:val="0"/>
+          <w:numId w:val="36"/>
+        </w:numPr>
+        <w:jc w:val="both"/>
+        <w:rPr>
+          <w:rFonts w:ascii="Times New Roman" w:hAnsi="Times New Roman" w:cs="Times New Roman"/>
+          <w:sz w:val="24"/>
+          <w:u w:val="single"/>
+        </w:rPr>
+      </w:pPr>
+      <w:r>
+        <w:rPr>
+          <w:noProof/>
+          <w:lang w:eastAsia="es-ES"/>
+        </w:rPr>
+        <w:drawing>
+          <wp:anchor distT="0" distB="0" distL="114300" distR="114300" simplePos="0" relativeHeight="251665408" behindDoc="0" locked="0" layoutInCell="1" allowOverlap="1" wp14:anchorId="5AFA3435" wp14:editId="744746AD">
+            <wp:simplePos x="0" y="0"/>
+            <wp:positionH relativeFrom="column">
+              <wp:posOffset>1377315</wp:posOffset>
+            </wp:positionH>
+            <wp:positionV relativeFrom="paragraph">
+              <wp:posOffset>530860</wp:posOffset>
+            </wp:positionV>
+            <wp:extent cx="1285875" cy="266700"/>
+            <wp:effectExtent l="0" t="0" r="9525" b="0"/>
+            <wp:wrapSquare wrapText="bothSides"/>
+            <wp:docPr id="11" name="Imagen 11"/>
+            <wp:cNvGraphicFramePr>
+              <a:graphicFrameLocks xmlns:a="http://schemas.openxmlformats.org/drawingml/2006/main" noChangeAspect="1"/>
+            </wp:cNvGraphicFramePr>
+            <a:graphic xmlns:a="http://schemas.openxmlformats.org/drawingml/2006/main">
+              <a:graphicData uri="http://schemas.openxmlformats.org/drawingml/2006/picture">
+                <pic:pic xmlns:pic="http://schemas.openxmlformats.org/drawingml/2006/picture">
+                  <pic:nvPicPr>
+                    <pic:cNvPr id="1" name=""/>
+                    <pic:cNvPicPr/>
+                  </pic:nvPicPr>
+                  <pic:blipFill>
+                    <a:blip r:embed="rId27">
+                      <a:extLst>
+                        <a:ext uri="{28A0092B-C50C-407E-A947-70E740481C1C}">
+                          <a14:useLocalDpi xmlns:a14="http://schemas.microsoft.com/office/drawing/2010/main" val="0"/>
+                        </a:ext>
+                      </a:extLst>
+                    </a:blip>
+                    <a:stretch>
+                      <a:fillRect/>
+                    </a:stretch>
+                  </pic:blipFill>
+                  <pic:spPr>
+                    <a:xfrm>
+                      <a:off x="0" y="0"/>
+                      <a:ext cx="1285875" cy="266700"/>
+                    </a:xfrm>
+                    <a:prstGeom prst="rect">
+                      <a:avLst/>
+                    </a:prstGeom>
+                  </pic:spPr>
+                </pic:pic>
+              </a:graphicData>
+            </a:graphic>
+          </wp:anchor>
+        </w:drawing>
+      </w:r>
+      <w:r>
+        <w:rPr>
+          <w:rFonts w:ascii="Times New Roman" w:hAnsi="Times New Roman" w:cs="Times New Roman"/>
+          <w:i/>
+          <w:sz w:val="24"/>
+        </w:rPr>
+        <w:t xml:space="preserve">Función </w:t>
+      </w:r>
+      <w:proofErr w:type="spellStart"/>
+      <w:proofErr w:type="gramStart"/>
+      <w:r>
+        <w:rPr>
+          <w:rFonts w:ascii="Times New Roman" w:hAnsi="Times New Roman" w:cs="Times New Roman"/>
+          <w:i/>
+          <w:sz w:val="24"/>
+        </w:rPr>
+        <w:t>first</w:t>
+      </w:r>
+      <w:proofErr w:type="spellEnd"/>
+      <w:r>
+        <w:rPr>
+          <w:rFonts w:ascii="Times New Roman" w:hAnsi="Times New Roman" w:cs="Times New Roman"/>
+          <w:i/>
+          <w:sz w:val="24"/>
+        </w:rPr>
+        <w:t xml:space="preserve"> :</w:t>
+      </w:r>
+      <w:proofErr w:type="gramEnd"/>
+      <w:r>
+        <w:rPr>
+          <w:rFonts w:ascii="Times New Roman" w:hAnsi="Times New Roman" w:cs="Times New Roman"/>
+          <w:i/>
+          <w:sz w:val="24"/>
+        </w:rPr>
+        <w:t xml:space="preserve"> </w:t>
+      </w:r>
+      <w:r>
+        <w:rPr>
+          <w:rFonts w:ascii="Times New Roman" w:hAnsi="Times New Roman" w:cs="Times New Roman"/>
+          <w:sz w:val="24"/>
+        </w:rPr>
+        <w:t>devuelve el primer elemento de una lista, la hemos implementado como función auxiliar para hacer más fácil la lectura del código.</w:t>
+      </w:r>
+    </w:p>
+    <w:p>
+      <w:pPr>
+        <w:pStyle w:val="Prrafodelista"/>
+        <w:ind w:left="1080"/>
+        <w:jc w:val="both"/>
+        <w:rPr>
+          <w:rFonts w:ascii="Times New Roman" w:hAnsi="Times New Roman" w:cs="Times New Roman"/>
+          <w:sz w:val="24"/>
+          <w:u w:val="single"/>
+        </w:rPr>
+      </w:pPr>
+    </w:p>
+    <w:p>
+      <w:pPr>
+        <w:pStyle w:val="Prrafodelista"/>
+        <w:ind w:left="1080"/>
+        <w:jc w:val="both"/>
+        <w:rPr>
+          <w:rFonts w:ascii="Times New Roman" w:hAnsi="Times New Roman" w:cs="Times New Roman"/>
+          <w:sz w:val="24"/>
+          <w:u w:val="single"/>
+        </w:rPr>
+      </w:pPr>
+    </w:p>
+    <w:p>
+      <w:pPr>
+        <w:pStyle w:val="Prrafodelista"/>
+        <w:numPr>
+          <w:ilvl w:val="0"/>
+          <w:numId w:val="36"/>
+        </w:numPr>
+        <w:jc w:val="both"/>
+        <w:rPr>
+          <w:rFonts w:ascii="Times New Roman" w:hAnsi="Times New Roman" w:cs="Times New Roman"/>
+          <w:sz w:val="24"/>
+          <w:u w:val="single"/>
+        </w:rPr>
+      </w:pPr>
+      <w:r>
+        <w:rPr>
+          <w:rFonts w:ascii="Times New Roman" w:hAnsi="Times New Roman" w:cs="Times New Roman"/>
+          <w:i/>
+          <w:sz w:val="24"/>
+        </w:rPr>
+        <w:t xml:space="preserve">Caso </w:t>
+      </w:r>
+      <w:proofErr w:type="gramStart"/>
+      <w:r>
+        <w:rPr>
+          <w:rFonts w:ascii="Times New Roman" w:hAnsi="Times New Roman" w:cs="Times New Roman"/>
+          <w:i/>
+          <w:sz w:val="24"/>
+        </w:rPr>
+        <w:t>base :</w:t>
+      </w:r>
+      <w:proofErr w:type="gramEnd"/>
+      <w:r>
+        <w:rPr>
+          <w:rFonts w:ascii="Times New Roman" w:hAnsi="Times New Roman" w:cs="Times New Roman"/>
+          <w:sz w:val="24"/>
+          <w:u w:val="single"/>
+        </w:rPr>
+        <w:t xml:space="preserve"> </w:t>
+      </w:r>
+      <w:r>
+        <w:rPr>
+          <w:rFonts w:ascii="Times New Roman" w:hAnsi="Times New Roman" w:cs="Times New Roman"/>
+          <w:sz w:val="24"/>
+        </w:rPr>
+        <w:t>las dos listas están vacías, es decir, hemos llegado al final del problema.</w:t>
+      </w:r>
+    </w:p>
+    <w:p>
+      <w:pPr>
+        <w:pStyle w:val="Prrafodelista"/>
+        <w:ind w:left="1080"/>
+        <w:jc w:val="both"/>
+        <w:rPr>
+          <w:rFonts w:ascii="Times New Roman" w:hAnsi="Times New Roman" w:cs="Times New Roman"/>
+          <w:sz w:val="24"/>
+          <w:u w:val="single"/>
+        </w:rPr>
+      </w:pPr>
+      <w:r>
+        <w:rPr>
+          <w:noProof/>
+          <w:lang w:eastAsia="es-ES"/>
+        </w:rPr>
+        <w:drawing>
+          <wp:anchor distT="0" distB="0" distL="114300" distR="114300" simplePos="0" relativeHeight="251666432" behindDoc="0" locked="0" layoutInCell="1" allowOverlap="1" wp14:anchorId="76B7C848" wp14:editId="3FB88ABC">
+            <wp:simplePos x="0" y="0"/>
+            <wp:positionH relativeFrom="column">
+              <wp:posOffset>1386840</wp:posOffset>
+            </wp:positionH>
+            <wp:positionV relativeFrom="paragraph">
+              <wp:posOffset>-2540</wp:posOffset>
+            </wp:positionV>
+            <wp:extent cx="1009650" cy="247650"/>
+            <wp:effectExtent l="0" t="0" r="0" b="0"/>
+            <wp:wrapSquare wrapText="bothSides"/>
+            <wp:docPr id="12" name="Imagen 12"/>
+            <wp:cNvGraphicFramePr>
+              <a:graphicFrameLocks xmlns:a="http://schemas.openxmlformats.org/drawingml/2006/main" noChangeAspect="1"/>
+            </wp:cNvGraphicFramePr>
+            <a:graphic xmlns:a="http://schemas.openxmlformats.org/drawingml/2006/main">
+              <a:graphicData uri="http://schemas.openxmlformats.org/drawingml/2006/picture">
+                <pic:pic xmlns:pic="http://schemas.openxmlformats.org/drawingml/2006/picture">
+                  <pic:nvPicPr>
+                    <pic:cNvPr id="1" name=""/>
+                    <pic:cNvPicPr/>
+                  </pic:nvPicPr>
+                  <pic:blipFill>
+                    <a:blip r:embed="rId28">
+                      <a:extLst>
+                        <a:ext uri="{28A0092B-C50C-407E-A947-70E740481C1C}">
+                          <a14:useLocalDpi xmlns:a14="http://schemas.microsoft.com/office/drawing/2010/main" val="0"/>
+                        </a:ext>
+                      </a:extLst>
+                    </a:blip>
+                    <a:stretch>
+                      <a:fillRect/>
+                    </a:stretch>
+                  </pic:blipFill>
+                  <pic:spPr>
+                    <a:xfrm>
+                      <a:off x="0" y="0"/>
+                      <a:ext cx="1009650" cy="247650"/>
+                    </a:xfrm>
+                    <a:prstGeom prst="rect">
+                      <a:avLst/>
+                    </a:prstGeom>
+                  </pic:spPr>
+                </pic:pic>
+              </a:graphicData>
+            </a:graphic>
+          </wp:anchor>
+        </w:drawing>
+      </w:r>
+    </w:p>
+    <w:p>
+      <w:pPr>
+        <w:pStyle w:val="Prrafodelista"/>
+        <w:ind w:left="1080"/>
+        <w:jc w:val="both"/>
+        <w:rPr>
+          <w:rFonts w:ascii="Times New Roman" w:hAnsi="Times New Roman" w:cs="Times New Roman"/>
+          <w:sz w:val="24"/>
+          <w:u w:val="single"/>
+        </w:rPr>
+      </w:pPr>
+    </w:p>
+    <w:p>
+      <w:pPr>
+        <w:pStyle w:val="Prrafodelista"/>
+        <w:numPr>
+          <w:ilvl w:val="0"/>
+          <w:numId w:val="36"/>
+        </w:numPr>
+        <w:jc w:val="both"/>
+        <w:rPr>
+          <w:rFonts w:ascii="Times New Roman" w:hAnsi="Times New Roman" w:cs="Times New Roman"/>
+          <w:sz w:val="24"/>
+          <w:u w:val="single"/>
+        </w:rPr>
+      </w:pPr>
+      <w:r>
+        <w:rPr>
+          <w:rFonts w:ascii="Times New Roman" w:hAnsi="Times New Roman" w:cs="Times New Roman"/>
+          <w:i/>
+          <w:sz w:val="24"/>
+        </w:rPr>
+        <w:t xml:space="preserve">Función </w:t>
+      </w:r>
+      <w:proofErr w:type="gramStart"/>
+      <w:r>
+        <w:rPr>
+          <w:rFonts w:ascii="Times New Roman" w:hAnsi="Times New Roman" w:cs="Times New Roman"/>
+          <w:i/>
+          <w:sz w:val="24"/>
+        </w:rPr>
+        <w:t>auxiliar :</w:t>
+      </w:r>
+      <w:proofErr w:type="gramEnd"/>
+      <w:r>
+        <w:rPr>
+          <w:rFonts w:ascii="Times New Roman" w:hAnsi="Times New Roman" w:cs="Times New Roman"/>
+          <w:sz w:val="24"/>
+          <w:u w:val="single"/>
+        </w:rPr>
+        <w:t xml:space="preserve"> </w:t>
+      </w:r>
+      <w:r>
+        <w:rPr>
+          <w:rFonts w:ascii="Times New Roman" w:hAnsi="Times New Roman" w:cs="Times New Roman"/>
+          <w:sz w:val="24"/>
+        </w:rPr>
+        <w:t xml:space="preserve">hemos implementado una función auxiliar para la resolución del problema, ésta consiste en dividir la lista que devuelve </w:t>
+      </w:r>
+      <w:proofErr w:type="spellStart"/>
+      <w:r>
+        <w:rPr>
+          <w:rFonts w:ascii="Times New Roman" w:hAnsi="Times New Roman" w:cs="Times New Roman"/>
+          <w:sz w:val="24"/>
+        </w:rPr>
+        <w:t>cod_all</w:t>
+      </w:r>
+      <w:proofErr w:type="spellEnd"/>
+      <w:r>
+        <w:rPr>
+          <w:rFonts w:ascii="Times New Roman" w:hAnsi="Times New Roman" w:cs="Times New Roman"/>
+          <w:sz w:val="24"/>
+        </w:rPr>
+        <w:t xml:space="preserve"> en la lista que necesitamos.</w:t>
+      </w:r>
+      <w:r>
+        <w:rPr>
+          <w:rFonts w:ascii="Times New Roman" w:hAnsi="Times New Roman" w:cs="Times New Roman"/>
+          <w:sz w:val="24"/>
+        </w:rPr>
+        <w:t xml:space="preserve"> Básicamente, por cada elemento de la lista que nos devuelve </w:t>
+      </w:r>
+      <w:proofErr w:type="spellStart"/>
+      <w:r>
+        <w:rPr>
+          <w:rFonts w:ascii="Times New Roman" w:hAnsi="Times New Roman" w:cs="Times New Roman"/>
+          <w:sz w:val="24"/>
+        </w:rPr>
+        <w:t>cod_all</w:t>
+      </w:r>
+      <w:proofErr w:type="spellEnd"/>
+      <w:r>
+        <w:rPr>
+          <w:rFonts w:ascii="Times New Roman" w:hAnsi="Times New Roman" w:cs="Times New Roman"/>
+          <w:sz w:val="24"/>
+        </w:rPr>
+        <w:t>, calcula su longitud y la une con el primer elemento de esa lista.</w:t>
+      </w:r>
+    </w:p>
+    <w:p>
+      <w:pPr>
+        <w:pStyle w:val="Prrafodelista"/>
+        <w:rPr>
+          <w:rFonts w:ascii="Times New Roman" w:hAnsi="Times New Roman" w:cs="Times New Roman"/>
+          <w:sz w:val="24"/>
+          <w:u w:val="single"/>
+        </w:rPr>
+      </w:pPr>
+    </w:p>
+    <w:p>
+      <w:pPr>
+        <w:pStyle w:val="Prrafodelista"/>
+        <w:ind w:left="1080"/>
+        <w:jc w:val="both"/>
+        <w:rPr>
+          <w:rFonts w:ascii="Times New Roman" w:hAnsi="Times New Roman" w:cs="Times New Roman"/>
+          <w:sz w:val="24"/>
+          <w:u w:val="single"/>
+        </w:rPr>
+      </w:pPr>
+      <w:r>
+        <w:rPr>
+          <w:noProof/>
+          <w:lang w:eastAsia="es-ES"/>
+        </w:rPr>
+        <w:drawing>
+          <wp:inline distT="0" distB="0" distL="0" distR="0" wp14:anchorId="327D58AC" wp14:editId="247F4B9F">
+            <wp:extent cx="5400040" cy="219075"/>
+            <wp:effectExtent l="0" t="0" r="0" b="9525"/>
+            <wp:docPr id="15" name="Imagen 15"/>
+            <wp:cNvGraphicFramePr>
+              <a:graphicFrameLocks xmlns:a="http://schemas.openxmlformats.org/drawingml/2006/main" noChangeAspect="1"/>
+            </wp:cNvGraphicFramePr>
+            <a:graphic xmlns:a="http://schemas.openxmlformats.org/drawingml/2006/main">
+              <a:graphicData uri="http://schemas.openxmlformats.org/drawingml/2006/picture">
+                <pic:pic xmlns:pic="http://schemas.openxmlformats.org/drawingml/2006/picture">
+                  <pic:nvPicPr>
+                    <pic:cNvPr id="1" name=""/>
+                    <pic:cNvPicPr/>
+                  </pic:nvPicPr>
+                  <pic:blipFill>
+                    <a:blip r:embed="rId29"/>
+                    <a:stretch>
+                      <a:fillRect/>
+                    </a:stretch>
+                  </pic:blipFill>
+                  <pic:spPr>
+                    <a:xfrm>
+                      <a:off x="0" y="0"/>
+                      <a:ext cx="5400040" cy="219075"/>
+                    </a:xfrm>
+                    <a:prstGeom prst="rect">
+                      <a:avLst/>
+                    </a:prstGeom>
+                  </pic:spPr>
+                </pic:pic>
+              </a:graphicData>
+            </a:graphic>
+          </wp:inline>
+        </w:drawing>
+      </w:r>
+    </w:p>
+    <w:p>
+      <w:pPr>
+        <w:pStyle w:val="Prrafodelista"/>
+        <w:ind w:left="1080"/>
+        <w:jc w:val="both"/>
+        <w:rPr>
+          <w:rFonts w:ascii="Times New Roman" w:hAnsi="Times New Roman" w:cs="Times New Roman"/>
+          <w:sz w:val="24"/>
+          <w:u w:val="single"/>
+        </w:rPr>
+      </w:pPr>
+    </w:p>
+    <w:p>
+      <w:pPr>
+        <w:pStyle w:val="Prrafodelista"/>
+        <w:numPr>
+          <w:ilvl w:val="0"/>
+          <w:numId w:val="36"/>
+        </w:numPr>
+        <w:jc w:val="both"/>
+        <w:rPr>
+          <w:rFonts w:ascii="Times New Roman" w:hAnsi="Times New Roman" w:cs="Times New Roman"/>
+          <w:sz w:val="24"/>
+          <w:u w:val="single"/>
+        </w:rPr>
+      </w:pPr>
+      <w:r>
+        <w:rPr>
+          <w:rFonts w:ascii="Times New Roman" w:hAnsi="Times New Roman" w:cs="Times New Roman"/>
+          <w:i/>
+          <w:sz w:val="24"/>
+        </w:rPr>
+        <w:t xml:space="preserve">Función </w:t>
+      </w:r>
+      <w:proofErr w:type="gramStart"/>
+      <w:r>
+        <w:rPr>
+          <w:rFonts w:ascii="Times New Roman" w:hAnsi="Times New Roman" w:cs="Times New Roman"/>
+          <w:i/>
+          <w:sz w:val="24"/>
+        </w:rPr>
+        <w:t>principal :</w:t>
+      </w:r>
+      <w:proofErr w:type="gramEnd"/>
+      <w:r>
+        <w:rPr>
+          <w:rFonts w:ascii="Times New Roman" w:hAnsi="Times New Roman" w:cs="Times New Roman"/>
+          <w:sz w:val="24"/>
+          <w:u w:val="single"/>
+        </w:rPr>
+        <w:t xml:space="preserve"> </w:t>
+      </w:r>
+      <w:r>
+        <w:rPr>
+          <w:rFonts w:ascii="Times New Roman" w:hAnsi="Times New Roman" w:cs="Times New Roman"/>
+          <w:sz w:val="24"/>
+        </w:rPr>
+        <w:t xml:space="preserve">simplemente llama a </w:t>
+      </w:r>
+      <w:proofErr w:type="spellStart"/>
+      <w:r>
+        <w:rPr>
+          <w:rFonts w:ascii="Times New Roman" w:hAnsi="Times New Roman" w:cs="Times New Roman"/>
+          <w:sz w:val="24"/>
+        </w:rPr>
+        <w:t>cod_all</w:t>
+      </w:r>
+      <w:proofErr w:type="spellEnd"/>
+      <w:r>
+        <w:rPr>
+          <w:rFonts w:ascii="Times New Roman" w:hAnsi="Times New Roman" w:cs="Times New Roman"/>
+          <w:sz w:val="24"/>
+        </w:rPr>
+        <w:t xml:space="preserve"> y comienza la recursión para dividir la lista resultada mediante la función auxiliar.</w:t>
+      </w:r>
+    </w:p>
+    <w:p>
+      <w:pPr>
+        <w:ind w:left="720"/>
+        <w:jc w:val="both"/>
+        <w:rPr>
+          <w:rFonts w:ascii="Times New Roman" w:hAnsi="Times New Roman" w:cs="Times New Roman"/>
+          <w:sz w:val="24"/>
+          <w:u w:val="single"/>
+        </w:rPr>
+      </w:pPr>
+      <w:r>
+        <w:rPr>
+          <w:noProof/>
+          <w:lang w:eastAsia="es-ES"/>
+        </w:rPr>
+        <w:drawing>
+          <wp:inline distT="0" distB="0" distL="0" distR="0" wp14:anchorId="63161733" wp14:editId="6184F756">
+            <wp:extent cx="3724275" cy="295275"/>
+            <wp:effectExtent l="0" t="0" r="9525" b="9525"/>
+            <wp:docPr id="14" name="Imagen 14"/>
+            <wp:cNvGraphicFramePr>
+              <a:graphicFrameLocks xmlns:a="http://schemas.openxmlformats.org/drawingml/2006/main" noChangeAspect="1"/>
+            </wp:cNvGraphicFramePr>
+            <a:graphic xmlns:a="http://schemas.openxmlformats.org/drawingml/2006/main">
+              <a:graphicData uri="http://schemas.openxmlformats.org/drawingml/2006/picture">
+                <pic:pic xmlns:pic="http://schemas.openxmlformats.org/drawingml/2006/picture">
+                  <pic:nvPicPr>
+                    <pic:cNvPr id="1" name=""/>
+                    <pic:cNvPicPr/>
+                  </pic:nvPicPr>
+                  <pic:blipFill>
+                    <a:blip r:embed="rId30"/>
+                    <a:stretch>
+                      <a:fillRect/>
+                    </a:stretch>
+                  </pic:blipFill>
+                  <pic:spPr>
+                    <a:xfrm>
+                      <a:off x="0" y="0"/>
+                      <a:ext cx="3724275" cy="295275"/>
+                    </a:xfrm>
+                    <a:prstGeom prst="rect">
+                      <a:avLst/>
+                    </a:prstGeom>
+                  </pic:spPr>
+                </pic:pic>
+              </a:graphicData>
+            </a:graphic>
+          </wp:inline>
+        </w:drawing>
+      </w:r>
+    </w:p>
+    <w:p>
+      <w:pPr>
+        <w:ind w:left="720"/>
+        <w:jc w:val="both"/>
+        <w:rPr>
+          <w:rFonts w:ascii="Times New Roman" w:hAnsi="Times New Roman" w:cs="Times New Roman"/>
+          <w:sz w:val="24"/>
+        </w:rPr>
+      </w:pPr>
+      <w:r>
+        <w:rPr>
+          <w:rFonts w:ascii="Times New Roman" w:hAnsi="Times New Roman" w:cs="Times New Roman"/>
+          <w:sz w:val="24"/>
+        </w:rPr>
+        <w:lastRenderedPageBreak/>
+        <w:t>Hemos implementado los siguientes ejemplos:</w:t>
+      </w:r>
+    </w:p>
+    <w:p>
+      <w:pPr>
+        <w:jc w:val="both"/>
+        <w:rPr>
+          <w:rFonts w:ascii="Times New Roman" w:hAnsi="Times New Roman" w:cs="Times New Roman"/>
+          <w:sz w:val="24"/>
+        </w:rPr>
+      </w:pPr>
+      <w:r>
+        <w:rPr>
+          <w:noProof/>
+          <w:lang w:eastAsia="es-ES"/>
+        </w:rPr>
+        <w:drawing>
+          <wp:anchor distT="0" distB="0" distL="114300" distR="114300" simplePos="0" relativeHeight="251667456" behindDoc="0" locked="0" layoutInCell="1" allowOverlap="1" wp14:anchorId="0749E00F" wp14:editId="65449189">
+            <wp:simplePos x="0" y="0"/>
+            <wp:positionH relativeFrom="column">
+              <wp:posOffset>-3810</wp:posOffset>
+            </wp:positionH>
+            <wp:positionV relativeFrom="paragraph">
+              <wp:posOffset>0</wp:posOffset>
+            </wp:positionV>
+            <wp:extent cx="3609975" cy="2219325"/>
+            <wp:effectExtent l="0" t="0" r="9525" b="9525"/>
+            <wp:wrapSquare wrapText="bothSides"/>
+            <wp:docPr id="16" name="Imagen 16"/>
+            <wp:cNvGraphicFramePr>
+              <a:graphicFrameLocks xmlns:a="http://schemas.openxmlformats.org/drawingml/2006/main" noChangeAspect="1"/>
+            </wp:cNvGraphicFramePr>
+            <a:graphic xmlns:a="http://schemas.openxmlformats.org/drawingml/2006/main">
+              <a:graphicData uri="http://schemas.openxmlformats.org/drawingml/2006/picture">
+                <pic:pic xmlns:pic="http://schemas.openxmlformats.org/drawingml/2006/picture">
+                  <pic:nvPicPr>
+                    <pic:cNvPr id="1" name=""/>
+                    <pic:cNvPicPr/>
+                  </pic:nvPicPr>
+                  <pic:blipFill>
+                    <a:blip r:embed="rId31">
+                      <a:extLst>
+                        <a:ext uri="{28A0092B-C50C-407E-A947-70E740481C1C}">
+                          <a14:useLocalDpi xmlns:a14="http://schemas.microsoft.com/office/drawing/2010/main" val="0"/>
+                        </a:ext>
+                      </a:extLst>
+                    </a:blip>
+                    <a:stretch>
+                      <a:fillRect/>
+                    </a:stretch>
+                  </pic:blipFill>
+                  <pic:spPr>
+                    <a:xfrm>
+                      <a:off x="0" y="0"/>
+                      <a:ext cx="3609975" cy="2219325"/>
+                    </a:xfrm>
+                    <a:prstGeom prst="rect">
+                      <a:avLst/>
+                    </a:prstGeom>
+                  </pic:spPr>
+                </pic:pic>
+              </a:graphicData>
+            </a:graphic>
+          </wp:anchor>
+        </w:drawing>
+      </w:r>
+      <w:r>
+        <w:rPr>
+          <w:rFonts w:ascii="Times New Roman" w:hAnsi="Times New Roman" w:cs="Times New Roman"/>
+          <w:sz w:val="24"/>
+        </w:rPr>
+        <w:t>Éste nos muestra que una lista vacía se concierte en otra vacía.</w:t>
+      </w:r>
+    </w:p>
+    <w:p>
+      <w:pPr>
+        <w:jc w:val="both"/>
+        <w:rPr>
+          <w:rFonts w:ascii="Times New Roman" w:hAnsi="Times New Roman" w:cs="Times New Roman"/>
+          <w:sz w:val="24"/>
+        </w:rPr>
+      </w:pPr>
+      <w:r>
+        <w:rPr>
+          <w:rFonts w:ascii="Times New Roman" w:hAnsi="Times New Roman" w:cs="Times New Roman"/>
+          <w:sz w:val="24"/>
+        </w:rPr>
+        <w:t>Este ejemplo prueba que funciona correctamente.</w:t>
+      </w:r>
+    </w:p>
+    <w:p>
+      <w:pPr>
+        <w:jc w:val="both"/>
+        <w:rPr>
+          <w:rFonts w:ascii="Times New Roman" w:hAnsi="Times New Roman" w:cs="Times New Roman"/>
+          <w:sz w:val="24"/>
+        </w:rPr>
+      </w:pPr>
+    </w:p>
+    <w:p>
+      <w:pPr>
+        <w:jc w:val="both"/>
+        <w:rPr>
+          <w:rFonts w:ascii="Times New Roman" w:hAnsi="Times New Roman" w:cs="Times New Roman"/>
+          <w:sz w:val="24"/>
+        </w:rPr>
+      </w:pPr>
+      <w:r>
+        <w:rPr>
+          <w:rFonts w:ascii="Times New Roman" w:hAnsi="Times New Roman" w:cs="Times New Roman"/>
+          <w:sz w:val="24"/>
+        </w:rPr>
+        <w:t>Este ejemplo es una prueba con un solo elemento.</w:t>
+      </w:r>
+    </w:p>
     <w:sectPr>
-      <w:headerReference w:type="default" r:id="rId14"/>
-      <w:footerReference w:type="even" r:id="rId15"/>
-      <w:footerReference w:type="default" r:id="rId16"/>
+      <w:headerReference w:type="default" r:id="rId32"/>
+      <w:footerReference w:type="even" r:id="rId33"/>
+      <w:footerReference w:type="default" r:id="rId34"/>
       <w:pgSz w:w="11906" w:h="16838"/>
       <w:pgMar w:top="1417" w:right="1701" w:bottom="1417" w:left="1701" w:header="708" w:footer="708" w:gutter="0"/>
       <w:cols w:space="708"/>
@@ -1986,6 +4882,119 @@
     </w:lvl>
   </w:abstractNum>
   <w:abstractNum w:abstractNumId="14" w15:restartNumberingAfterBreak="0">
+    <w:nsid w:val="2DFC4C01"/>
+    <w:multiLevelType w:val="hybridMultilevel"/>
+    <w:tmpl w:val="F55EAC26"/>
+    <w:lvl w:ilvl="0" w:tplc="520647EE">
+      <w:start w:val="1"/>
+      <w:numFmt w:val="bullet"/>
+      <w:lvlText w:val="-"/>
+      <w:lvlJc w:val="left"/>
+      <w:pPr>
+        <w:ind w:left="1080" w:hanging="360"/>
+      </w:pPr>
+      <w:rPr>
+        <w:rFonts w:ascii="Times New Roman" w:eastAsiaTheme="minorHAnsi" w:hAnsi="Times New Roman" w:cs="Times New Roman" w:hint="default"/>
+      </w:rPr>
+    </w:lvl>
+    <w:lvl w:ilvl="1" w:tplc="0C0A0003" w:tentative="1">
+      <w:start w:val="1"/>
+      <w:numFmt w:val="bullet"/>
+      <w:lvlText w:val="o"/>
+      <w:lvlJc w:val="left"/>
+      <w:pPr>
+        <w:ind w:left="1800" w:hanging="360"/>
+      </w:pPr>
+      <w:rPr>
+        <w:rFonts w:ascii="Courier New" w:hAnsi="Courier New" w:cs="Courier New" w:hint="default"/>
+      </w:rPr>
+    </w:lvl>
+    <w:lvl w:ilvl="2" w:tplc="0C0A0005" w:tentative="1">
+      <w:start w:val="1"/>
+      <w:numFmt w:val="bullet"/>
+      <w:lvlText w:val=""/>
+      <w:lvlJc w:val="left"/>
+      <w:pPr>
+        <w:ind w:left="2520" w:hanging="360"/>
+      </w:pPr>
+      <w:rPr>
+        <w:rFonts w:ascii="Wingdings" w:hAnsi="Wingdings" w:hint="default"/>
+      </w:rPr>
+    </w:lvl>
+    <w:lvl w:ilvl="3" w:tplc="0C0A0001" w:tentative="1">
+      <w:start w:val="1"/>
+      <w:numFmt w:val="bullet"/>
+      <w:lvlText w:val=""/>
+      <w:lvlJc w:val="left"/>
+      <w:pPr>
+        <w:ind w:left="3240" w:hanging="360"/>
+      </w:pPr>
+      <w:rPr>
+        <w:rFonts w:ascii="Symbol" w:hAnsi="Symbol" w:hint="default"/>
+      </w:rPr>
+    </w:lvl>
+    <w:lvl w:ilvl="4" w:tplc="0C0A0003" w:tentative="1">
+      <w:start w:val="1"/>
+      <w:numFmt w:val="bullet"/>
+      <w:lvlText w:val="o"/>
+      <w:lvlJc w:val="left"/>
+      <w:pPr>
+        <w:ind w:left="3960" w:hanging="360"/>
+      </w:pPr>
+      <w:rPr>
+        <w:rFonts w:ascii="Courier New" w:hAnsi="Courier New" w:cs="Courier New" w:hint="default"/>
+      </w:rPr>
+    </w:lvl>
+    <w:lvl w:ilvl="5" w:tplc="0C0A0005" w:tentative="1">
+      <w:start w:val="1"/>
+      <w:numFmt w:val="bullet"/>
+      <w:lvlText w:val=""/>
+      <w:lvlJc w:val="left"/>
+      <w:pPr>
+        <w:ind w:left="4680" w:hanging="360"/>
+      </w:pPr>
+      <w:rPr>
+        <w:rFonts w:ascii="Wingdings" w:hAnsi="Wingdings" w:hint="default"/>
+      </w:rPr>
+    </w:lvl>
+    <w:lvl w:ilvl="6" w:tplc="0C0A0001" w:tentative="1">
+      <w:start w:val="1"/>
+      <w:numFmt w:val="bullet"/>
+      <w:lvlText w:val=""/>
+      <w:lvlJc w:val="left"/>
+      <w:pPr>
+        <w:ind w:left="5400" w:hanging="360"/>
+      </w:pPr>
+      <w:rPr>
+        <w:rFonts w:ascii="Symbol" w:hAnsi="Symbol" w:hint="default"/>
+      </w:rPr>
+    </w:lvl>
+    <w:lvl w:ilvl="7" w:tplc="0C0A0003" w:tentative="1">
+      <w:start w:val="1"/>
+      <w:numFmt w:val="bullet"/>
+      <w:lvlText w:val="o"/>
+      <w:lvlJc w:val="left"/>
+      <w:pPr>
+        <w:ind w:left="6120" w:hanging="360"/>
+      </w:pPr>
+      <w:rPr>
+        <w:rFonts w:ascii="Courier New" w:hAnsi="Courier New" w:cs="Courier New" w:hint="default"/>
+      </w:rPr>
+    </w:lvl>
+    <w:lvl w:ilvl="8" w:tplc="0C0A0005" w:tentative="1">
+      <w:start w:val="1"/>
+      <w:numFmt w:val="bullet"/>
+      <w:lvlText w:val=""/>
+      <w:lvlJc w:val="left"/>
+      <w:pPr>
+        <w:ind w:left="6840" w:hanging="360"/>
+      </w:pPr>
+      <w:rPr>
+        <w:rFonts w:ascii="Wingdings" w:hAnsi="Wingdings" w:hint="default"/>
+      </w:rPr>
+    </w:lvl>
+  </w:abstractNum>
+  <w:abstractNum w:abstractNumId="15" w15:restartNumberingAfterBreak="0">
     <w:nsid w:val="334C2E33"/>
     <w:multiLevelType w:val="hybridMultilevel"/>
     <w:tmpl w:val="88A00318"/>
@@ -2071,7 +5080,7 @@
       </w:pPr>
     </w:lvl>
   </w:abstractNum>
-  <w:abstractNum w:abstractNumId="15" w15:restartNumberingAfterBreak="0">
+  <w:abstractNum w:abstractNumId="16" w15:restartNumberingAfterBreak="0">
     <w:nsid w:val="35BF311E"/>
     <w:multiLevelType w:val="hybridMultilevel"/>
     <w:tmpl w:val="703411B0"/>
@@ -2160,7 +5169,96 @@
       </w:pPr>
     </w:lvl>
   </w:abstractNum>
-  <w:abstractNum w:abstractNumId="16" w15:restartNumberingAfterBreak="0">
+  <w:abstractNum w:abstractNumId="17" w15:restartNumberingAfterBreak="0">
+    <w:nsid w:val="382B184F"/>
+    <w:multiLevelType w:val="hybridMultilevel"/>
+    <w:tmpl w:val="38581AE4"/>
+    <w:lvl w:ilvl="0" w:tplc="0C0A000F">
+      <w:start w:val="1"/>
+      <w:numFmt w:val="decimal"/>
+      <w:lvlText w:val="%1."/>
+      <w:lvlJc w:val="left"/>
+      <w:pPr>
+        <w:ind w:left="720" w:hanging="360"/>
+      </w:pPr>
+      <w:rPr>
+        <w:rFonts w:hint="default"/>
+      </w:rPr>
+    </w:lvl>
+    <w:lvl w:ilvl="1" w:tplc="0C0A0019" w:tentative="1">
+      <w:start w:val="1"/>
+      <w:numFmt w:val="lowerLetter"/>
+      <w:lvlText w:val="%2."/>
+      <w:lvlJc w:val="left"/>
+      <w:pPr>
+        <w:ind w:left="1440" w:hanging="360"/>
+      </w:pPr>
+    </w:lvl>
+    <w:lvl w:ilvl="2" w:tplc="0C0A001B" w:tentative="1">
+      <w:start w:val="1"/>
+      <w:numFmt w:val="lowerRoman"/>
+      <w:lvlText w:val="%3."/>
+      <w:lvlJc w:val="right"/>
+      <w:pPr>
+        <w:ind w:left="2160" w:hanging="180"/>
+      </w:pPr>
+    </w:lvl>
+    <w:lvl w:ilvl="3" w:tplc="0C0A000F" w:tentative="1">
+      <w:start w:val="1"/>
+      <w:numFmt w:val="decimal"/>
+      <w:lvlText w:val="%4."/>
+      <w:lvlJc w:val="left"/>
+      <w:pPr>
+        <w:ind w:left="2880" w:hanging="360"/>
+      </w:pPr>
+    </w:lvl>
+    <w:lvl w:ilvl="4" w:tplc="0C0A0019" w:tentative="1">
+      <w:start w:val="1"/>
+      <w:numFmt w:val="lowerLetter"/>
+      <w:lvlText w:val="%5."/>
+      <w:lvlJc w:val="left"/>
+      <w:pPr>
+        <w:ind w:left="3600" w:hanging="360"/>
+      </w:pPr>
+    </w:lvl>
+    <w:lvl w:ilvl="5" w:tplc="0C0A001B" w:tentative="1">
+      <w:start w:val="1"/>
+      <w:numFmt w:val="lowerRoman"/>
+      <w:lvlText w:val="%6."/>
+      <w:lvlJc w:val="right"/>
+      <w:pPr>
+        <w:ind w:left="4320" w:hanging="180"/>
+      </w:pPr>
+    </w:lvl>
+    <w:lvl w:ilvl="6" w:tplc="0C0A000F" w:tentative="1">
+      <w:start w:val="1"/>
+      <w:numFmt w:val="decimal"/>
+      <w:lvlText w:val="%7."/>
+      <w:lvlJc w:val="left"/>
+      <w:pPr>
+        <w:ind w:left="5040" w:hanging="360"/>
+      </w:pPr>
+    </w:lvl>
+    <w:lvl w:ilvl="7" w:tplc="0C0A0019" w:tentative="1">
+      <w:start w:val="1"/>
+      <w:numFmt w:val="lowerLetter"/>
+      <w:lvlText w:val="%8."/>
+      <w:lvlJc w:val="left"/>
+      <w:pPr>
+        <w:ind w:left="5760" w:hanging="360"/>
+      </w:pPr>
+    </w:lvl>
+    <w:lvl w:ilvl="8" w:tplc="0C0A001B" w:tentative="1">
+      <w:start w:val="1"/>
+      <w:numFmt w:val="lowerRoman"/>
+      <w:lvlText w:val="%9."/>
+      <w:lvlJc w:val="right"/>
+      <w:pPr>
+        <w:ind w:left="6480" w:hanging="180"/>
+      </w:pPr>
+    </w:lvl>
+  </w:abstractNum>
+  <w:abstractNum w:abstractNumId="18" w15:restartNumberingAfterBreak="0">
     <w:nsid w:val="3D7163AD"/>
     <w:multiLevelType w:val="hybridMultilevel"/>
     <w:tmpl w:val="DEEA5AD4"/>
@@ -2249,7 +5347,120 @@
       </w:pPr>
     </w:lvl>
   </w:abstractNum>
-  <w:abstractNum w:abstractNumId="17" w15:restartNumberingAfterBreak="0">
+  <w:abstractNum w:abstractNumId="19" w15:restartNumberingAfterBreak="0">
+    <w:nsid w:val="446A48C3"/>
+    <w:multiLevelType w:val="hybridMultilevel"/>
+    <w:tmpl w:val="3D1CB1FA"/>
+    <w:lvl w:ilvl="0" w:tplc="202C9BE6">
+      <w:start w:val="1"/>
+      <w:numFmt w:val="bullet"/>
+      <w:lvlText w:val="-"/>
+      <w:lvlJc w:val="left"/>
+      <w:pPr>
+        <w:ind w:left="1080" w:hanging="360"/>
+      </w:pPr>
+      <w:rPr>
+        <w:rFonts w:ascii="Times New Roman" w:eastAsiaTheme="minorHAnsi" w:hAnsi="Times New Roman" w:cs="Times New Roman" w:hint="default"/>
+      </w:rPr>
+    </w:lvl>
+    <w:lvl w:ilvl="1" w:tplc="0C0A0003" w:tentative="1">
+      <w:start w:val="1"/>
+      <w:numFmt w:val="bullet"/>
+      <w:lvlText w:val="o"/>
+      <w:lvlJc w:val="left"/>
+      <w:pPr>
+        <w:ind w:left="1800" w:hanging="360"/>
+      </w:pPr>
+      <w:rPr>
+        <w:rFonts w:ascii="Courier New" w:hAnsi="Courier New" w:cs="Courier New" w:hint="default"/>
+      </w:rPr>
+    </w:lvl>
+    <w:lvl w:ilvl="2" w:tplc="0C0A0005" w:tentative="1">
+      <w:start w:val="1"/>
+      <w:numFmt w:val="bullet"/>
+      <w:lvlText w:val=""/>
+      <w:lvlJc w:val="left"/>
+      <w:pPr>
+        <w:ind w:left="2520" w:hanging="360"/>
+      </w:pPr>
+      <w:rPr>
+        <w:rFonts w:ascii="Wingdings" w:hAnsi="Wingdings" w:hint="default"/>
+      </w:rPr>
+    </w:lvl>
+    <w:lvl w:ilvl="3" w:tplc="0C0A0001" w:tentative="1">
+      <w:start w:val="1"/>
+      <w:numFmt w:val="bullet"/>
+      <w:lvlText w:val=""/>
+      <w:lvlJc w:val="left"/>
+      <w:pPr>
+        <w:ind w:left="3240" w:hanging="360"/>
+      </w:pPr>
+      <w:rPr>
+        <w:rFonts w:ascii="Symbol" w:hAnsi="Symbol" w:hint="default"/>
+      </w:rPr>
+    </w:lvl>
+    <w:lvl w:ilvl="4" w:tplc="0C0A0003" w:tentative="1">
+      <w:start w:val="1"/>
+      <w:numFmt w:val="bullet"/>
+      <w:lvlText w:val="o"/>
+      <w:lvlJc w:val="left"/>
+      <w:pPr>
+        <w:ind w:left="3960" w:hanging="360"/>
+      </w:pPr>
+      <w:rPr>
+        <w:rFonts w:ascii="Courier New" w:hAnsi="Courier New" w:cs="Courier New" w:hint="default"/>
+      </w:rPr>
+    </w:lvl>
+    <w:lvl w:ilvl="5" w:tplc="0C0A0005" w:tentative="1">
+      <w:start w:val="1"/>
+      <w:numFmt w:val="bullet"/>
+      <w:lvlText w:val=""/>
+      <w:lvlJc w:val="left"/>
+      <w:pPr>
+        <w:ind w:left="4680" w:hanging="360"/>
+      </w:pPr>
+      <w:rPr>
+        <w:rFonts w:ascii="Wingdings" w:hAnsi="Wingdings" w:hint="default"/>
+      </w:rPr>
+    </w:lvl>
+    <w:lvl w:ilvl="6" w:tplc="0C0A0001" w:tentative="1">
+      <w:start w:val="1"/>
+      <w:numFmt w:val="bullet"/>
+      <w:lvlText w:val=""/>
+      <w:lvlJc w:val="left"/>
+      <w:pPr>
+        <w:ind w:left="5400" w:hanging="360"/>
+      </w:pPr>
+      <w:rPr>
+        <w:rFonts w:ascii="Symbol" w:hAnsi="Symbol" w:hint="default"/>
+      </w:rPr>
+    </w:lvl>
+    <w:lvl w:ilvl="7" w:tplc="0C0A0003" w:tentative="1">
+      <w:start w:val="1"/>
+      <w:numFmt w:val="bullet"/>
+      <w:lvlText w:val="o"/>
+      <w:lvlJc w:val="left"/>
+      <w:pPr>
+        <w:ind w:left="6120" w:hanging="360"/>
+      </w:pPr>
+      <w:rPr>
+        <w:rFonts w:ascii="Courier New" w:hAnsi="Courier New" w:cs="Courier New" w:hint="default"/>
+      </w:rPr>
+    </w:lvl>
+    <w:lvl w:ilvl="8" w:tplc="0C0A0005" w:tentative="1">
+      <w:start w:val="1"/>
+      <w:numFmt w:val="bullet"/>
+      <w:lvlText w:val=""/>
+      <w:lvlJc w:val="left"/>
+      <w:pPr>
+        <w:ind w:left="6840" w:hanging="360"/>
+      </w:pPr>
+      <w:rPr>
+        <w:rFonts w:ascii="Wingdings" w:hAnsi="Wingdings" w:hint="default"/>
+      </w:rPr>
+    </w:lvl>
+  </w:abstractNum>
+  <w:abstractNum w:abstractNumId="20" w15:restartNumberingAfterBreak="0">
     <w:nsid w:val="499A5FE5"/>
     <w:multiLevelType w:val="hybridMultilevel"/>
     <w:tmpl w:val="3AE4936E"/>
@@ -2335,7 +5546,7 @@
       </w:pPr>
     </w:lvl>
   </w:abstractNum>
-  <w:abstractNum w:abstractNumId="18" w15:restartNumberingAfterBreak="0">
+  <w:abstractNum w:abstractNumId="21" w15:restartNumberingAfterBreak="0">
     <w:nsid w:val="4BE26AB2"/>
     <w:multiLevelType w:val="hybridMultilevel"/>
     <w:tmpl w:val="7610CFD4"/>
@@ -2421,7 +5632,7 @@
       </w:pPr>
     </w:lvl>
   </w:abstractNum>
-  <w:abstractNum w:abstractNumId="19" w15:restartNumberingAfterBreak="0">
+  <w:abstractNum w:abstractNumId="22" w15:restartNumberingAfterBreak="0">
     <w:nsid w:val="4CE375AE"/>
     <w:multiLevelType w:val="hybridMultilevel"/>
     <w:tmpl w:val="D2FEE934"/>
@@ -2510,7 +5721,7 @@
       </w:pPr>
     </w:lvl>
   </w:abstractNum>
-  <w:abstractNum w:abstractNumId="20" w15:restartNumberingAfterBreak="0">
+  <w:abstractNum w:abstractNumId="23" w15:restartNumberingAfterBreak="0">
     <w:nsid w:val="4D417F0D"/>
     <w:multiLevelType w:val="hybridMultilevel"/>
     <w:tmpl w:val="DE0AE97A"/>
@@ -2596,7 +5807,7 @@
       </w:pPr>
     </w:lvl>
   </w:abstractNum>
-  <w:abstractNum w:abstractNumId="21" w15:restartNumberingAfterBreak="0">
+  <w:abstractNum w:abstractNumId="24" w15:restartNumberingAfterBreak="0">
     <w:nsid w:val="51365BAB"/>
     <w:multiLevelType w:val="hybridMultilevel"/>
     <w:tmpl w:val="2E2CB62C"/>
@@ -2682,7 +5893,97 @@
       </w:pPr>
     </w:lvl>
   </w:abstractNum>
-  <w:abstractNum w:abstractNumId="22" w15:restartNumberingAfterBreak="0">
+  <w:abstractNum w:abstractNumId="25" w15:restartNumberingAfterBreak="0">
+    <w:nsid w:val="53D90208"/>
+    <w:multiLevelType w:val="hybridMultilevel"/>
+    <w:tmpl w:val="EDE643B2"/>
+    <w:lvl w:ilvl="0" w:tplc="5E08BE56">
+      <w:start w:val="1"/>
+      <w:numFmt w:val="decimal"/>
+      <w:lvlText w:val="%1."/>
+      <w:lvlJc w:val="left"/>
+      <w:pPr>
+        <w:ind w:left="720" w:hanging="360"/>
+      </w:pPr>
+      <w:rPr>
+        <w:rFonts w:hint="default"/>
+        <w:b/>
+      </w:rPr>
+    </w:lvl>
+    <w:lvl w:ilvl="1" w:tplc="0C0A0019" w:tentative="1">
+      <w:start w:val="1"/>
+      <w:numFmt w:val="lowerLetter"/>
+      <w:lvlText w:val="%2."/>
+      <w:lvlJc w:val="left"/>
+      <w:pPr>
+        <w:ind w:left="1440" w:hanging="360"/>
+      </w:pPr>
+    </w:lvl>
+    <w:lvl w:ilvl="2" w:tplc="0C0A001B" w:tentative="1">
+      <w:start w:val="1"/>
+      <w:numFmt w:val="lowerRoman"/>
+      <w:lvlText w:val="%3."/>
+      <w:lvlJc w:val="right"/>
+      <w:pPr>
+        <w:ind w:left="2160" w:hanging="180"/>
+      </w:pPr>
+    </w:lvl>
+    <w:lvl w:ilvl="3" w:tplc="0C0A000F" w:tentative="1">
+      <w:start w:val="1"/>
+      <w:numFmt w:val="decimal"/>
+      <w:lvlText w:val="%4."/>
+      <w:lvlJc w:val="left"/>
+      <w:pPr>
+        <w:ind w:left="2880" w:hanging="360"/>
+      </w:pPr>
+    </w:lvl>
+    <w:lvl w:ilvl="4" w:tplc="0C0A0019" w:tentative="1">
+      <w:start w:val="1"/>
+      <w:numFmt w:val="lowerLetter"/>
+      <w:lvlText w:val="%5."/>
+      <w:lvlJc w:val="left"/>
+      <w:pPr>
+        <w:ind w:left="3600" w:hanging="360"/>
+      </w:pPr>
+    </w:lvl>
+    <w:lvl w:ilvl="5" w:tplc="0C0A001B" w:tentative="1">
+      <w:start w:val="1"/>
+      <w:numFmt w:val="lowerRoman"/>
+      <w:lvlText w:val="%6."/>
+      <w:lvlJc w:val="right"/>
+      <w:pPr>
+        <w:ind w:left="4320" w:hanging="180"/>
+      </w:pPr>
+    </w:lvl>
+    <w:lvl w:ilvl="6" w:tplc="0C0A000F" w:tentative="1">
+      <w:start w:val="1"/>
+      <w:numFmt w:val="decimal"/>
+      <w:lvlText w:val="%7."/>
+      <w:lvlJc w:val="left"/>
+      <w:pPr>
+        <w:ind w:left="5040" w:hanging="360"/>
+      </w:pPr>
+    </w:lvl>
+    <w:lvl w:ilvl="7" w:tplc="0C0A0019" w:tentative="1">
+      <w:start w:val="1"/>
+      <w:numFmt w:val="lowerLetter"/>
+      <w:lvlText w:val="%8."/>
+      <w:lvlJc w:val="left"/>
+      <w:pPr>
+        <w:ind w:left="5760" w:hanging="360"/>
+      </w:pPr>
+    </w:lvl>
+    <w:lvl w:ilvl="8" w:tplc="0C0A001B" w:tentative="1">
+      <w:start w:val="1"/>
+      <w:numFmt w:val="lowerRoman"/>
+      <w:lvlText w:val="%9."/>
+      <w:lvlJc w:val="right"/>
+      <w:pPr>
+        <w:ind w:left="6480" w:hanging="180"/>
+      </w:pPr>
+    </w:lvl>
+  </w:abstractNum>
+  <w:abstractNum w:abstractNumId="26" w15:restartNumberingAfterBreak="0">
     <w:nsid w:val="58E0536D"/>
     <w:multiLevelType w:val="hybridMultilevel"/>
     <w:tmpl w:val="9A425B2C"/>
@@ -2768,7 +6069,7 @@
       </w:pPr>
     </w:lvl>
   </w:abstractNum>
-  <w:abstractNum w:abstractNumId="23" w15:restartNumberingAfterBreak="0">
+  <w:abstractNum w:abstractNumId="27" w15:restartNumberingAfterBreak="0">
     <w:nsid w:val="5CC0055B"/>
     <w:multiLevelType w:val="hybridMultilevel"/>
     <w:tmpl w:val="28B88DA8"/>
@@ -2854,7 +6155,7 @@
       </w:pPr>
     </w:lvl>
   </w:abstractNum>
-  <w:abstractNum w:abstractNumId="24" w15:restartNumberingAfterBreak="0">
+  <w:abstractNum w:abstractNumId="28" w15:restartNumberingAfterBreak="0">
     <w:nsid w:val="60D066B2"/>
     <w:multiLevelType w:val="hybridMultilevel"/>
     <w:tmpl w:val="03564BA0"/>
@@ -2943,7 +6244,7 @@
       </w:pPr>
     </w:lvl>
   </w:abstractNum>
-  <w:abstractNum w:abstractNumId="25" w15:restartNumberingAfterBreak="0">
+  <w:abstractNum w:abstractNumId="29" w15:restartNumberingAfterBreak="0">
     <w:nsid w:val="679932A7"/>
     <w:multiLevelType w:val="hybridMultilevel"/>
     <w:tmpl w:val="D06E9FE8"/>
@@ -3029,7 +6330,7 @@
       </w:pPr>
     </w:lvl>
   </w:abstractNum>
-  <w:abstractNum w:abstractNumId="26" w15:restartNumberingAfterBreak="0">
+  <w:abstractNum w:abstractNumId="30" w15:restartNumberingAfterBreak="0">
     <w:nsid w:val="67C81F3A"/>
     <w:multiLevelType w:val="hybridMultilevel"/>
     <w:tmpl w:val="6F5C9B62"/>
@@ -3141,7 +6442,7 @@
       </w:rPr>
     </w:lvl>
   </w:abstractNum>
-  <w:abstractNum w:abstractNumId="27" w15:restartNumberingAfterBreak="0">
+  <w:abstractNum w:abstractNumId="31" w15:restartNumberingAfterBreak="0">
     <w:nsid w:val="68B47EB9"/>
     <w:multiLevelType w:val="hybridMultilevel"/>
     <w:tmpl w:val="84FC1ECE"/>
@@ -3227,7 +6528,7 @@
       </w:pPr>
     </w:lvl>
   </w:abstractNum>
-  <w:abstractNum w:abstractNumId="28" w15:restartNumberingAfterBreak="0">
+  <w:abstractNum w:abstractNumId="32" w15:restartNumberingAfterBreak="0">
     <w:nsid w:val="72282DC5"/>
     <w:multiLevelType w:val="hybridMultilevel"/>
     <w:tmpl w:val="AC3AA858"/>
@@ -3316,7 +6617,7 @@
       </w:pPr>
     </w:lvl>
   </w:abstractNum>
-  <w:abstractNum w:abstractNumId="29" w15:restartNumberingAfterBreak="0">
+  <w:abstractNum w:abstractNumId="33" w15:restartNumberingAfterBreak="0">
     <w:nsid w:val="72D06A06"/>
     <w:multiLevelType w:val="hybridMultilevel"/>
     <w:tmpl w:val="CFD0DD9E"/>
@@ -3402,7 +6703,7 @@
       </w:pPr>
     </w:lvl>
   </w:abstractNum>
-  <w:abstractNum w:abstractNumId="30" w15:restartNumberingAfterBreak="0">
+  <w:abstractNum w:abstractNumId="34" w15:restartNumberingAfterBreak="0">
     <w:nsid w:val="74955222"/>
     <w:multiLevelType w:val="hybridMultilevel"/>
     <w:tmpl w:val="ED00AB34"/>
@@ -3491,7 +6792,7 @@
       </w:pPr>
     </w:lvl>
   </w:abstractNum>
-  <w:abstractNum w:abstractNumId="31" w15:restartNumberingAfterBreak="0">
+  <w:abstractNum w:abstractNumId="35" w15:restartNumberingAfterBreak="0">
     <w:nsid w:val="772F23FE"/>
     <w:multiLevelType w:val="hybridMultilevel"/>
     <w:tmpl w:val="13A4CC20"/>
@@ -3580,7 +6881,7 @@
       </w:pPr>
     </w:lvl>
   </w:abstractNum>
-  <w:abstractNum w:abstractNumId="32" w15:restartNumberingAfterBreak="0">
+  <w:abstractNum w:abstractNumId="36" w15:restartNumberingAfterBreak="0">
     <w:nsid w:val="7955087F"/>
     <w:multiLevelType w:val="hybridMultilevel"/>
     <w:tmpl w:val="CD548CD4"/>
@@ -3670,7 +6971,7 @@
       </w:pPr>
     </w:lvl>
   </w:abstractNum>
-  <w:abstractNum w:abstractNumId="33" w15:restartNumberingAfterBreak="0">
+  <w:abstractNum w:abstractNumId="37" w15:restartNumberingAfterBreak="0">
     <w:nsid w:val="7B751092"/>
     <w:multiLevelType w:val="hybridMultilevel"/>
     <w:tmpl w:val="703411B0"/>
@@ -3760,7 +7061,7 @@
     </w:lvl>
   </w:abstractNum>
   <w:num w:numId="1">
-    <w:abstractNumId w:val="28"/>
+    <w:abstractNumId w:val="32"/>
   </w:num>
   <w:num w:numId="2">
     <w:abstractNumId w:val="1"/>
@@ -3769,34 +7070,34 @@
     <w:abstractNumId w:val="10"/>
   </w:num>
   <w:num w:numId="4">
-    <w:abstractNumId w:val="30"/>
+    <w:abstractNumId w:val="34"/>
   </w:num>
   <w:num w:numId="5">
     <w:abstractNumId w:val="7"/>
   </w:num>
   <w:num w:numId="6">
-    <w:abstractNumId w:val="24"/>
+    <w:abstractNumId w:val="28"/>
   </w:num>
   <w:num w:numId="7">
-    <w:abstractNumId w:val="15"/>
+    <w:abstractNumId w:val="16"/>
   </w:num>
   <w:num w:numId="8">
-    <w:abstractNumId w:val="33"/>
+    <w:abstractNumId w:val="37"/>
   </w:num>
   <w:num w:numId="9">
-    <w:abstractNumId w:val="16"/>
+    <w:abstractNumId w:val="18"/>
   </w:num>
   <w:num w:numId="10">
     <w:abstractNumId w:val="12"/>
   </w:num>
   <w:num w:numId="11">
-    <w:abstractNumId w:val="19"/>
+    <w:abstractNumId w:val="22"/>
   </w:num>
   <w:num w:numId="12">
-    <w:abstractNumId w:val="21"/>
+    <w:abstractNumId w:val="24"/>
   </w:num>
   <w:num w:numId="13">
-    <w:abstractNumId w:val="26"/>
+    <w:abstractNumId w:val="30"/>
   </w:num>
   <w:num w:numId="14">
     <w:abstractNumId w:val="4"/>
@@ -3805,22 +7106,22 @@
     <w:abstractNumId w:val="0"/>
   </w:num>
   <w:num w:numId="16">
-    <w:abstractNumId w:val="18"/>
+    <w:abstractNumId w:val="21"/>
   </w:num>
   <w:num w:numId="17">
-    <w:abstractNumId w:val="22"/>
+    <w:abstractNumId w:val="26"/>
   </w:num>
   <w:num w:numId="18">
     <w:abstractNumId w:val="13"/>
   </w:num>
   <w:num w:numId="19">
+    <w:abstractNumId w:val="23"/>
+  </w:num>
+  <w:num w:numId="20">
     <w:abstractNumId w:val="20"/>
   </w:num>
-  <w:num w:numId="20">
-    <w:abstractNumId w:val="17"/>
-  </w:num>
   <w:num w:numId="21">
-    <w:abstractNumId w:val="25"/>
+    <w:abstractNumId w:val="29"/>
   </w:num>
   <w:num w:numId="22">
     <w:abstractNumId w:val="6"/>
@@ -3832,7 +7133,7 @@
     <w:abstractNumId w:val="11"/>
   </w:num>
   <w:num w:numId="25">
-    <w:abstractNumId w:val="23"/>
+    <w:abstractNumId w:val="27"/>
   </w:num>
   <w:num w:numId="26">
     <w:abstractNumId w:val="3"/>
@@ -3841,25 +7142,37 @@
     <w:abstractNumId w:val="2"/>
   </w:num>
   <w:num w:numId="28">
-    <w:abstractNumId w:val="29"/>
+    <w:abstractNumId w:val="33"/>
   </w:num>
   <w:num w:numId="29">
-    <w:abstractNumId w:val="14"/>
+    <w:abstractNumId w:val="15"/>
   </w:num>
   <w:num w:numId="30">
     <w:abstractNumId w:val="5"/>
   </w:num>
   <w:num w:numId="31">
-    <w:abstractNumId w:val="31"/>
+    <w:abstractNumId w:val="35"/>
   </w:num>
   <w:num w:numId="32">
-    <w:abstractNumId w:val="32"/>
+    <w:abstractNumId w:val="36"/>
   </w:num>
   <w:num w:numId="33">
-    <w:abstractNumId w:val="27"/>
+    <w:abstractNumId w:val="31"/>
   </w:num>
   <w:num w:numId="34">
     <w:abstractNumId w:val="9"/>
+  </w:num>
+  <w:num w:numId="35">
+    <w:abstractNumId w:val="25"/>
+  </w:num>
+  <w:num w:numId="36">
+    <w:abstractNumId w:val="14"/>
+  </w:num>
+  <w:num w:numId="37">
+    <w:abstractNumId w:val="17"/>
+  </w:num>
+  <w:num w:numId="38">
+    <w:abstractNumId w:val="19"/>
   </w:num>
 </w:numbering>
 </file>
@@ -4698,7 +8011,7 @@
 </file>
 
 <file path=customXml/itemProps1.xml><?xml version="1.0" encoding="utf-8"?>
-<ds:datastoreItem xmlns:ds="http://schemas.openxmlformats.org/officeDocument/2006/customXml" ds:itemID="{59BF6D9D-7E13-4B69-A798-3E372F7121B0}">
+<ds:datastoreItem xmlns:ds="http://schemas.openxmlformats.org/officeDocument/2006/customXml" ds:itemID="{08FE2DEC-28AD-4A61-AA43-FABDFB7C6B43}">
   <ds:schemaRefs>
     <ds:schemaRef ds:uri="http://schemas.openxmlformats.org/officeDocument/2006/bibliography"/>
   </ds:schemaRefs>

</xml_diff>